<commit_message>
Iman - srs ispravke
Iman - srs ispravke
</commit_message>
<xml_diff>
--- a/SRS.docx
+++ b/SRS.docx
@@ -111,7 +111,25 @@
           <w:sz w:val="44"/>
           <w:szCs w:val="36"/>
         </w:rPr>
-        <w:t>Specifikacija sistemskih zahtjeva</w:t>
+        <w:t xml:space="preserve">Specifikacija </w:t>
+      </w:r>
+      <w:r>
+        <w:rPr>
+          <w:b/>
+          <w:color w:val="17365D" w:themeColor="text2" w:themeShade="BF"/>
+          <w:sz w:val="44"/>
+          <w:szCs w:val="36"/>
+        </w:rPr>
+        <w:t>softverskih</w:t>
+      </w:r>
+      <w:r>
+        <w:rPr>
+          <w:b/>
+          <w:color w:val="17365D" w:themeColor="text2" w:themeShade="BF"/>
+          <w:sz w:val="44"/>
+          <w:szCs w:val="36"/>
+        </w:rPr>
+        <w:t xml:space="preserve"> zahtjeva</w:t>
       </w:r>
     </w:p>
     <w:p>
@@ -11965,15 +11983,9 @@
     <w:p>
       <w:pPr>
         <w:pStyle w:val="Normal1"/>
-        <w:numPr>
-          <w:ilvl w:val="0"/>
-          <w:numId w:val="87"/>
-        </w:numPr>
-        <w:jc w:val="both"/>
-        <w:rPr>
-          <w:rFonts w:asciiTheme="minorHAnsi" w:hAnsiTheme="minorHAnsi"/>
-          <w:sz w:val="24"/>
-          <w:szCs w:val="24"/>
+        <w:ind w:hanging="360"/>
+        <w:rPr>
+          <w:rFonts w:asciiTheme="minorHAnsi" w:hAnsiTheme="minorHAnsi"/>
         </w:rPr>
       </w:pPr>
       <w:r>
@@ -11984,6 +11996,26 @@
         </w:rPr>
         <w:t>Korisnik koji ima ulogu administratora sistema, pronalazi korisnika pomoću njegovog JMBG-a, te vrši brisanje njegovih podataka iz sistema.</w:t>
       </w:r>
+      <w:r>
+        <w:rPr>
+          <w:rFonts w:asciiTheme="minorHAnsi" w:eastAsia="Cambria" w:hAnsiTheme="minorHAnsi" w:cs="Cambria"/>
+          <w:sz w:val="24"/>
+          <w:highlight w:val="yellow"/>
+        </w:rPr>
+        <w:t>Nije podržana mogućnost da administrator obriše sam sebe iz sistema.</w:t>
+      </w:r>
+    </w:p>
+    <w:p>
+      <w:pPr>
+        <w:pStyle w:val="Normal1"/>
+        <w:ind w:left="360"/>
+        <w:jc w:val="both"/>
+        <w:rPr>
+          <w:rFonts w:asciiTheme="minorHAnsi" w:hAnsiTheme="minorHAnsi"/>
+          <w:sz w:val="24"/>
+          <w:szCs w:val="24"/>
+        </w:rPr>
+      </w:pPr>
     </w:p>
     <w:p>
       <w:pPr>
@@ -12446,6 +12478,7 @@
           <w:sz w:val="24"/>
           <w:szCs w:val="24"/>
         </w:rPr>
+        <w:lastRenderedPageBreak/>
         <w:t>Ukoliko se potvrdi brisanje podataka, sistem vrši brisanje korisnika.</w:t>
       </w:r>
     </w:p>
@@ -12471,7 +12504,6 @@
           <w:sz w:val="24"/>
           <w:szCs w:val="24"/>
         </w:rPr>
-        <w:lastRenderedPageBreak/>
         <w:t>Ukoliko se brisanje podataka otkaže,sistem korisnika vraća na intefjes za pretragu korisnika</w:t>
       </w:r>
     </w:p>
@@ -13366,6 +13398,7 @@
           <w:sz w:val="24"/>
           <w:szCs w:val="24"/>
         </w:rPr>
+        <w:lastRenderedPageBreak/>
         <w:t>Korisnik unosi JMBG potreban za pretragu ili neki od ostalih parametara,</w:t>
       </w:r>
     </w:p>
@@ -13391,7 +13424,6 @@
           <w:sz w:val="24"/>
           <w:szCs w:val="24"/>
         </w:rPr>
-        <w:lastRenderedPageBreak/>
         <w:t>Korisnik aktivira dugme "Pronađi",</w:t>
       </w:r>
     </w:p>
@@ -14070,6 +14102,7 @@
           <w:sz w:val="24"/>
           <w:szCs w:val="24"/>
         </w:rPr>
+        <w:lastRenderedPageBreak/>
         <w:t>Korisnik odabirom na dugme 'Dodaj novi' dobija interfejs za unos podataka</w:t>
       </w:r>
     </w:p>
@@ -14094,7 +14127,6 @@
           <w:sz w:val="24"/>
           <w:szCs w:val="24"/>
         </w:rPr>
-        <w:lastRenderedPageBreak/>
         <w:t>Korisnik vrši unos podataka i  potvrdu u unosu</w:t>
       </w:r>
     </w:p>
@@ -14838,6 +14870,7 @@
           <w:sz w:val="24"/>
           <w:szCs w:val="24"/>
         </w:rPr>
+        <w:lastRenderedPageBreak/>
         <w:t>Sistem ažurira modificirani artikal.</w:t>
       </w:r>
     </w:p>
@@ -14858,7 +14891,6 @@
           <w:sz w:val="24"/>
           <w:szCs w:val="24"/>
         </w:rPr>
-        <w:lastRenderedPageBreak/>
         <w:t xml:space="preserve">Izlaz </w:t>
       </w:r>
     </w:p>
@@ -15602,6 +15634,7 @@
           <w:sz w:val="24"/>
           <w:szCs w:val="24"/>
         </w:rPr>
+        <w:lastRenderedPageBreak/>
         <w:t xml:space="preserve">Prioritet realizacije </w:t>
       </w:r>
       <w:r>
@@ -15630,7 +15663,6 @@
           <w:sz w:val="24"/>
           <w:szCs w:val="24"/>
         </w:rPr>
-        <w:lastRenderedPageBreak/>
         <w:t>Brisanje artikla</w:t>
       </w:r>
       <w:bookmarkEnd w:id="71"/>
@@ -16407,6 +16439,7 @@
           <w:sz w:val="24"/>
           <w:szCs w:val="24"/>
         </w:rPr>
+        <w:lastRenderedPageBreak/>
         <w:t>Preduslovi</w:t>
       </w:r>
     </w:p>
@@ -16431,7 +16464,6 @@
           <w:sz w:val="24"/>
           <w:szCs w:val="24"/>
         </w:rPr>
-        <w:lastRenderedPageBreak/>
         <w:t xml:space="preserve">Sistem radi i zaposlenik je logovan na sistem </w:t>
       </w:r>
     </w:p>
@@ -17061,6 +17093,7 @@
           <w:sz w:val="24"/>
           <w:szCs w:val="24"/>
         </w:rPr>
+        <w:lastRenderedPageBreak/>
         <w:t>Potrebno je u kasu ući sa glavnom šifrom</w:t>
       </w:r>
     </w:p>
@@ -17079,7 +17112,6 @@
           <w:sz w:val="24"/>
           <w:szCs w:val="24"/>
         </w:rPr>
-        <w:lastRenderedPageBreak/>
         <w:t>Ulaz</w:t>
       </w:r>
     </w:p>
@@ -17706,6 +17738,7 @@
           <w:sz w:val="24"/>
           <w:szCs w:val="24"/>
         </w:rPr>
+        <w:lastRenderedPageBreak/>
         <w:t>Korisnik treba biti prijavljen na sistem,</w:t>
       </w:r>
     </w:p>
@@ -17762,7 +17795,6 @@
           <w:sz w:val="24"/>
           <w:szCs w:val="24"/>
         </w:rPr>
-        <w:lastRenderedPageBreak/>
         <w:t xml:space="preserve"> </w:t>
       </w:r>
       <w:r>
@@ -18519,7 +18551,6 @@
           <w:sz w:val="24"/>
           <w:szCs w:val="24"/>
         </w:rPr>
-        <w:lastRenderedPageBreak/>
         <w:t>Da je kupac izabrao robu i da mi sredstvo kojim će da plati odabranu robu</w:t>
       </w:r>
     </w:p>
@@ -19237,6 +19268,7 @@
           <w:sz w:val="24"/>
           <w:szCs w:val="24"/>
         </w:rPr>
+        <w:lastRenderedPageBreak/>
         <w:t>Procesiranje:</w:t>
       </w:r>
     </w:p>
@@ -19279,7 +19311,6 @@
           <w:sz w:val="24"/>
           <w:szCs w:val="24"/>
         </w:rPr>
-        <w:lastRenderedPageBreak/>
         <w:t>Program automatski ažurira potrebne podatke</w:t>
       </w:r>
     </w:p>
@@ -20021,6 +20052,7 @@
           <w:sz w:val="24"/>
           <w:szCs w:val="24"/>
         </w:rPr>
+        <w:lastRenderedPageBreak/>
         <w:t>Preduslovi</w:t>
       </w:r>
     </w:p>
@@ -20514,6 +20546,7 @@
           <w:sz w:val="24"/>
           <w:szCs w:val="24"/>
         </w:rPr>
+        <w:lastRenderedPageBreak/>
         <w:t>Odabir opcije za generiranje izvještaja (ukoliko se radi o vanrednim izvještajima), odabir željenog tipa izvještaja, kao i specificiranje željenog vremenskog intervala izvještaja (za periodične izvještaje, ovaj period se po defaultu odnosi na mjesec dana)</w:t>
       </w:r>
     </w:p>
@@ -20541,7 +20574,6 @@
           <w:sz w:val="24"/>
           <w:szCs w:val="24"/>
         </w:rPr>
-        <w:lastRenderedPageBreak/>
         <w:t xml:space="preserve">Uslovi validnosti </w:t>
       </w:r>
     </w:p>
@@ -21036,6 +21068,7 @@
           <w:sz w:val="24"/>
           <w:szCs w:val="24"/>
         </w:rPr>
+        <w:lastRenderedPageBreak/>
         <w:t>Formati izvještaja</w:t>
       </w:r>
     </w:p>
@@ -21158,7 +21191,6 @@
                 <w:sz w:val="24"/>
                 <w:szCs w:val="24"/>
               </w:rPr>
-              <w:lastRenderedPageBreak/>
               <w:t>Gotovina</w:t>
             </w:r>
           </w:p>
@@ -22190,6 +22222,7 @@
           <w:sz w:val="24"/>
           <w:szCs w:val="24"/>
         </w:rPr>
+        <w:lastRenderedPageBreak/>
         <w:t xml:space="preserve">Moguće je i generisati izvještaj za samo jedan artikal gdje će za definirani vremenski period biti prikazana količina prodatog artikla i pripadajuća ukupna vrijednost. </w:t>
       </w:r>
     </w:p>
@@ -22397,7 +22430,6 @@
                 <w:sz w:val="24"/>
                 <w:szCs w:val="24"/>
               </w:rPr>
-              <w:lastRenderedPageBreak/>
               <w:t>Ukupno prodato:</w:t>
             </w:r>
           </w:p>
@@ -23852,6 +23884,7 @@
         <w:rPr>
           <w:rFonts w:asciiTheme="minorHAnsi" w:hAnsiTheme="minorHAnsi"/>
         </w:rPr>
+        <w:lastRenderedPageBreak/>
         <w:t>Nefu</w:t>
       </w:r>
       <w:r>
@@ -23958,7 +23991,6 @@
           <w:sz w:val="24"/>
           <w:szCs w:val="24"/>
         </w:rPr>
-        <w:lastRenderedPageBreak/>
         <w:t>Korisnički interfejs će biti jednostavnog dizajna, bez suvišnih opcija i detalja, te prilagođen željama klijenata.</w:t>
       </w:r>
     </w:p>
@@ -24488,6 +24520,7 @@
           <w:sz w:val="24"/>
           <w:szCs w:val="24"/>
         </w:rPr>
+        <w:lastRenderedPageBreak/>
         <w:t xml:space="preserve">Vrši se testiranje sistema, pri čemu testiranje i dalji razvoj ne utiču na sigurnost sistema. </w:t>
       </w:r>
     </w:p>
@@ -24608,7 +24641,6 @@
           <w:sz w:val="24"/>
           <w:szCs w:val="24"/>
         </w:rPr>
-        <w:lastRenderedPageBreak/>
         <w:t>Nakon izvršene akcije korisnik će imati jasne povratne poruke</w:t>
       </w:r>
       <w:bookmarkEnd w:id="99"/>
@@ -25034,7 +25066,7 @@
               <w:sz w:val="20"/>
               <w:szCs w:val="20"/>
             </w:rPr>
-            <w:t>28</w:t>
+            <w:t>32</w:t>
           </w:r>
           <w:r>
             <w:rPr>

</xml_diff>

<commit_message>
re-fix issues, 3.2.13, 3.2.14 ispravljene nelogicnosti
</commit_message>
<xml_diff>
--- a/SRS.docx
+++ b/SRS.docx
@@ -111,7 +111,25 @@
           <w:sz w:val="44"/>
           <w:szCs w:val="36"/>
         </w:rPr>
-        <w:t>Specifikacija sistemskih zahtjeva</w:t>
+        <w:t xml:space="preserve">Specifikacija </w:t>
+      </w:r>
+      <w:r>
+        <w:rPr>
+          <w:b/>
+          <w:color w:val="17365D" w:themeColor="text2" w:themeShade="BF"/>
+          <w:sz w:val="44"/>
+          <w:szCs w:val="36"/>
+        </w:rPr>
+        <w:t>softverskih</w:t>
+      </w:r>
+      <w:r>
+        <w:rPr>
+          <w:b/>
+          <w:color w:val="17365D" w:themeColor="text2" w:themeShade="BF"/>
+          <w:sz w:val="44"/>
+          <w:szCs w:val="36"/>
+        </w:rPr>
+        <w:t xml:space="preserve"> zahtjeva</w:t>
       </w:r>
     </w:p>
     <w:p>
@@ -343,7 +361,7 @@
             </w:rPr>
             <w:fldChar w:fldCharType="separate"/>
           </w:r>
-          <w:hyperlink w:anchor="_Toc448222715" w:history="1">
+          <w:hyperlink w:anchor="_Toc448418052" w:history="1">
             <w:r>
               <w:rPr>
                 <w:rStyle w:val="Hyperlink"/>
@@ -385,7 +403,7 @@
                 <w:noProof/>
                 <w:webHidden/>
               </w:rPr>
-              <w:instrText xml:space="preserve"> PAGEREF _Toc448222715 \h </w:instrText>
+              <w:instrText xml:space="preserve"> PAGEREF _Toc448418052 \h </w:instrText>
             </w:r>
             <w:r>
               <w:rPr>
@@ -429,7 +447,7 @@
               <w:lang w:eastAsia="bs-Latn-BA"/>
             </w:rPr>
           </w:pPr>
-          <w:hyperlink w:anchor="_Toc448222716" w:history="1">
+          <w:hyperlink w:anchor="_Toc448418053" w:history="1">
             <w:r>
               <w:rPr>
                 <w:rStyle w:val="Hyperlink"/>
@@ -471,7 +489,7 @@
                 <w:noProof/>
                 <w:webHidden/>
               </w:rPr>
-              <w:instrText xml:space="preserve"> PAGEREF _Toc448222716 \h </w:instrText>
+              <w:instrText xml:space="preserve"> PAGEREF _Toc448418053 \h </w:instrText>
             </w:r>
             <w:r>
               <w:rPr>
@@ -515,7 +533,7 @@
               <w:lang w:eastAsia="bs-Latn-BA"/>
             </w:rPr>
           </w:pPr>
-          <w:hyperlink w:anchor="_Toc448222717" w:history="1">
+          <w:hyperlink w:anchor="_Toc448418054" w:history="1">
             <w:r>
               <w:rPr>
                 <w:rStyle w:val="Hyperlink"/>
@@ -557,7 +575,7 @@
                 <w:noProof/>
                 <w:webHidden/>
               </w:rPr>
-              <w:instrText xml:space="preserve"> PAGEREF _Toc448222717 \h </w:instrText>
+              <w:instrText xml:space="preserve"> PAGEREF _Toc448418054 \h </w:instrText>
             </w:r>
             <w:r>
               <w:rPr>
@@ -601,7 +619,7 @@
               <w:lang w:eastAsia="bs-Latn-BA"/>
             </w:rPr>
           </w:pPr>
-          <w:hyperlink w:anchor="_Toc448222718" w:history="1">
+          <w:hyperlink w:anchor="_Toc448418055" w:history="1">
             <w:r>
               <w:rPr>
                 <w:rStyle w:val="Hyperlink"/>
@@ -643,7 +661,7 @@
                 <w:noProof/>
                 <w:webHidden/>
               </w:rPr>
-              <w:instrText xml:space="preserve"> PAGEREF _Toc448222718 \h </w:instrText>
+              <w:instrText xml:space="preserve"> PAGEREF _Toc448418055 \h </w:instrText>
             </w:r>
             <w:r>
               <w:rPr>
@@ -687,7 +705,7 @@
               <w:lang w:eastAsia="bs-Latn-BA"/>
             </w:rPr>
           </w:pPr>
-          <w:hyperlink w:anchor="_Toc448222719" w:history="1">
+          <w:hyperlink w:anchor="_Toc448418056" w:history="1">
             <w:r>
               <w:rPr>
                 <w:rStyle w:val="Hyperlink"/>
@@ -729,7 +747,7 @@
                 <w:noProof/>
                 <w:webHidden/>
               </w:rPr>
-              <w:instrText xml:space="preserve"> PAGEREF _Toc448222719 \h </w:instrText>
+              <w:instrText xml:space="preserve"> PAGEREF _Toc448418056 \h </w:instrText>
             </w:r>
             <w:r>
               <w:rPr>
@@ -773,7 +791,7 @@
               <w:lang w:eastAsia="bs-Latn-BA"/>
             </w:rPr>
           </w:pPr>
-          <w:hyperlink w:anchor="_Toc448222720" w:history="1">
+          <w:hyperlink w:anchor="_Toc448418057" w:history="1">
             <w:r>
               <w:rPr>
                 <w:rStyle w:val="Hyperlink"/>
@@ -815,7 +833,7 @@
                 <w:noProof/>
                 <w:webHidden/>
               </w:rPr>
-              <w:instrText xml:space="preserve"> PAGEREF _Toc448222720 \h </w:instrText>
+              <w:instrText xml:space="preserve"> PAGEREF _Toc448418057 \h </w:instrText>
             </w:r>
             <w:r>
               <w:rPr>
@@ -859,7 +877,7 @@
               <w:lang w:eastAsia="bs-Latn-BA"/>
             </w:rPr>
           </w:pPr>
-          <w:hyperlink w:anchor="_Toc448222721" w:history="1">
+          <w:hyperlink w:anchor="_Toc448418058" w:history="1">
             <w:r>
               <w:rPr>
                 <w:rStyle w:val="Hyperlink"/>
@@ -903,7 +921,7 @@
                 <w:noProof/>
                 <w:webHidden/>
               </w:rPr>
-              <w:instrText xml:space="preserve"> PAGEREF _Toc448222721 \h </w:instrText>
+              <w:instrText xml:space="preserve"> PAGEREF _Toc448418058 \h </w:instrText>
             </w:r>
             <w:r>
               <w:rPr>
@@ -947,7 +965,7 @@
               <w:lang w:eastAsia="bs-Latn-BA"/>
             </w:rPr>
           </w:pPr>
-          <w:hyperlink w:anchor="_Toc448222722" w:history="1">
+          <w:hyperlink w:anchor="_Toc448418059" w:history="1">
             <w:r>
               <w:rPr>
                 <w:rStyle w:val="Hyperlink"/>
@@ -991,7 +1009,7 @@
                 <w:noProof/>
                 <w:webHidden/>
               </w:rPr>
-              <w:instrText xml:space="preserve"> PAGEREF _Toc448222722 \h </w:instrText>
+              <w:instrText xml:space="preserve"> PAGEREF _Toc448418059 \h </w:instrText>
             </w:r>
             <w:r>
               <w:rPr>
@@ -1035,7 +1053,7 @@
               <w:lang w:eastAsia="bs-Latn-BA"/>
             </w:rPr>
           </w:pPr>
-          <w:hyperlink w:anchor="_Toc448222723" w:history="1">
+          <w:hyperlink w:anchor="_Toc448418060" w:history="1">
             <w:r>
               <w:rPr>
                 <w:rStyle w:val="Hyperlink"/>
@@ -1079,7 +1097,7 @@
                 <w:noProof/>
                 <w:webHidden/>
               </w:rPr>
-              <w:instrText xml:space="preserve"> PAGEREF _Toc448222723 \h </w:instrText>
+              <w:instrText xml:space="preserve"> PAGEREF _Toc448418060 \h </w:instrText>
             </w:r>
             <w:r>
               <w:rPr>
@@ -1123,7 +1141,7 @@
               <w:lang w:eastAsia="bs-Latn-BA"/>
             </w:rPr>
           </w:pPr>
-          <w:hyperlink w:anchor="_Toc448222724" w:history="1">
+          <w:hyperlink w:anchor="_Toc448418061" w:history="1">
             <w:r>
               <w:rPr>
                 <w:rStyle w:val="Hyperlink"/>
@@ -1167,7 +1185,7 @@
                 <w:noProof/>
                 <w:webHidden/>
               </w:rPr>
-              <w:instrText xml:space="preserve"> PAGEREF _Toc448222724 \h </w:instrText>
+              <w:instrText xml:space="preserve"> PAGEREF _Toc448418061 \h </w:instrText>
             </w:r>
             <w:r>
               <w:rPr>
@@ -1211,7 +1229,7 @@
               <w:lang w:eastAsia="bs-Latn-BA"/>
             </w:rPr>
           </w:pPr>
-          <w:hyperlink w:anchor="_Toc448222725" w:history="1">
+          <w:hyperlink w:anchor="_Toc448418062" w:history="1">
             <w:r>
               <w:rPr>
                 <w:rStyle w:val="Hyperlink"/>
@@ -1255,7 +1273,7 @@
                 <w:noProof/>
                 <w:webHidden/>
               </w:rPr>
-              <w:instrText xml:space="preserve"> PAGEREF _Toc448222725 \h </w:instrText>
+              <w:instrText xml:space="preserve"> PAGEREF _Toc448418062 \h </w:instrText>
             </w:r>
             <w:r>
               <w:rPr>
@@ -1299,7 +1317,7 @@
               <w:lang w:eastAsia="bs-Latn-BA"/>
             </w:rPr>
           </w:pPr>
-          <w:hyperlink w:anchor="_Toc448222726" w:history="1">
+          <w:hyperlink w:anchor="_Toc448418063" w:history="1">
             <w:r>
               <w:rPr>
                 <w:rStyle w:val="Hyperlink"/>
@@ -1343,7 +1361,7 @@
                 <w:noProof/>
                 <w:webHidden/>
               </w:rPr>
-              <w:instrText xml:space="preserve"> PAGEREF _Toc448222726 \h </w:instrText>
+              <w:instrText xml:space="preserve"> PAGEREF _Toc448418063 \h </w:instrText>
             </w:r>
             <w:r>
               <w:rPr>
@@ -1387,7 +1405,7 @@
               <w:lang w:eastAsia="bs-Latn-BA"/>
             </w:rPr>
           </w:pPr>
-          <w:hyperlink w:anchor="_Toc448222727" w:history="1">
+          <w:hyperlink w:anchor="_Toc448418064" w:history="1">
             <w:r>
               <w:rPr>
                 <w:rStyle w:val="Hyperlink"/>
@@ -1429,7 +1447,7 @@
                 <w:noProof/>
                 <w:webHidden/>
               </w:rPr>
-              <w:instrText xml:space="preserve"> PAGEREF _Toc448222727 \h </w:instrText>
+              <w:instrText xml:space="preserve"> PAGEREF _Toc448418064 \h </w:instrText>
             </w:r>
             <w:r>
               <w:rPr>
@@ -1473,7 +1491,7 @@
               <w:lang w:eastAsia="bs-Latn-BA"/>
             </w:rPr>
           </w:pPr>
-          <w:hyperlink w:anchor="_Toc448222728" w:history="1">
+          <w:hyperlink w:anchor="_Toc448418065" w:history="1">
             <w:r>
               <w:rPr>
                 <w:rStyle w:val="Hyperlink"/>
@@ -1515,7 +1533,7 @@
                 <w:noProof/>
                 <w:webHidden/>
               </w:rPr>
-              <w:instrText xml:space="preserve"> PAGEREF _Toc448222728 \h </w:instrText>
+              <w:instrText xml:space="preserve"> PAGEREF _Toc448418065 \h </w:instrText>
             </w:r>
             <w:r>
               <w:rPr>
@@ -1559,7 +1577,7 @@
               <w:lang w:eastAsia="bs-Latn-BA"/>
             </w:rPr>
           </w:pPr>
-          <w:hyperlink w:anchor="_Toc448222729" w:history="1">
+          <w:hyperlink w:anchor="_Toc448418066" w:history="1">
             <w:r>
               <w:rPr>
                 <w:rStyle w:val="Hyperlink"/>
@@ -1601,7 +1619,7 @@
                 <w:noProof/>
                 <w:webHidden/>
               </w:rPr>
-              <w:instrText xml:space="preserve"> PAGEREF _Toc448222729 \h </w:instrText>
+              <w:instrText xml:space="preserve"> PAGEREF _Toc448418066 \h </w:instrText>
             </w:r>
             <w:r>
               <w:rPr>
@@ -1645,7 +1663,7 @@
               <w:lang w:eastAsia="bs-Latn-BA"/>
             </w:rPr>
           </w:pPr>
-          <w:hyperlink w:anchor="_Toc448222730" w:history="1">
+          <w:hyperlink w:anchor="_Toc448418067" w:history="1">
             <w:r>
               <w:rPr>
                 <w:rStyle w:val="Hyperlink"/>
@@ -1687,7 +1705,7 @@
                 <w:noProof/>
                 <w:webHidden/>
               </w:rPr>
-              <w:instrText xml:space="preserve"> PAGEREF _Toc448222730 \h </w:instrText>
+              <w:instrText xml:space="preserve"> PAGEREF _Toc448418067 \h </w:instrText>
             </w:r>
             <w:r>
               <w:rPr>
@@ -1731,7 +1749,7 @@
               <w:lang w:eastAsia="bs-Latn-BA"/>
             </w:rPr>
           </w:pPr>
-          <w:hyperlink w:anchor="_Toc448222731" w:history="1">
+          <w:hyperlink w:anchor="_Toc448418068" w:history="1">
             <w:r>
               <w:rPr>
                 <w:rStyle w:val="Hyperlink"/>
@@ -1773,7 +1791,7 @@
                 <w:noProof/>
                 <w:webHidden/>
               </w:rPr>
-              <w:instrText xml:space="preserve"> PAGEREF _Toc448222731 \h </w:instrText>
+              <w:instrText xml:space="preserve"> PAGEREF _Toc448418068 \h </w:instrText>
             </w:r>
             <w:r>
               <w:rPr>
@@ -1817,7 +1835,7 @@
               <w:lang w:eastAsia="bs-Latn-BA"/>
             </w:rPr>
           </w:pPr>
-          <w:hyperlink w:anchor="_Toc448222732" w:history="1">
+          <w:hyperlink w:anchor="_Toc448418069" w:history="1">
             <w:r>
               <w:rPr>
                 <w:rStyle w:val="Hyperlink"/>
@@ -1859,7 +1877,7 @@
                 <w:noProof/>
                 <w:webHidden/>
               </w:rPr>
-              <w:instrText xml:space="preserve"> PAGEREF _Toc448222732 \h </w:instrText>
+              <w:instrText xml:space="preserve"> PAGEREF _Toc448418069 \h </w:instrText>
             </w:r>
             <w:r>
               <w:rPr>
@@ -1903,7 +1921,7 @@
               <w:lang w:eastAsia="bs-Latn-BA"/>
             </w:rPr>
           </w:pPr>
-          <w:hyperlink w:anchor="_Toc448222733" w:history="1">
+          <w:hyperlink w:anchor="_Toc448418070" w:history="1">
             <w:r>
               <w:rPr>
                 <w:rStyle w:val="Hyperlink"/>
@@ -1945,7 +1963,7 @@
                 <w:noProof/>
                 <w:webHidden/>
               </w:rPr>
-              <w:instrText xml:space="preserve"> PAGEREF _Toc448222733 \h </w:instrText>
+              <w:instrText xml:space="preserve"> PAGEREF _Toc448418070 \h </w:instrText>
             </w:r>
             <w:r>
               <w:rPr>
@@ -1989,7 +2007,7 @@
               <w:lang w:eastAsia="bs-Latn-BA"/>
             </w:rPr>
           </w:pPr>
-          <w:hyperlink w:anchor="_Toc448222734" w:history="1">
+          <w:hyperlink w:anchor="_Toc448418071" w:history="1">
             <w:r>
               <w:rPr>
                 <w:rStyle w:val="Hyperlink"/>
@@ -2033,7 +2051,7 @@
                 <w:noProof/>
                 <w:webHidden/>
               </w:rPr>
-              <w:instrText xml:space="preserve"> PAGEREF _Toc448222734 \h </w:instrText>
+              <w:instrText xml:space="preserve"> PAGEREF _Toc448418071 \h </w:instrText>
             </w:r>
             <w:r>
               <w:rPr>
@@ -2077,7 +2095,7 @@
               <w:lang w:eastAsia="bs-Latn-BA"/>
             </w:rPr>
           </w:pPr>
-          <w:hyperlink w:anchor="_Toc448222735" w:history="1">
+          <w:hyperlink w:anchor="_Toc448418072" w:history="1">
             <w:r>
               <w:rPr>
                 <w:rStyle w:val="Hyperlink"/>
@@ -2119,7 +2137,7 @@
                 <w:noProof/>
                 <w:webHidden/>
               </w:rPr>
-              <w:instrText xml:space="preserve"> PAGEREF _Toc448222735 \h </w:instrText>
+              <w:instrText xml:space="preserve"> PAGEREF _Toc448418072 \h </w:instrText>
             </w:r>
             <w:r>
               <w:rPr>
@@ -2163,7 +2181,7 @@
               <w:lang w:eastAsia="bs-Latn-BA"/>
             </w:rPr>
           </w:pPr>
-          <w:hyperlink w:anchor="_Toc448222736" w:history="1">
+          <w:hyperlink w:anchor="_Toc448418073" w:history="1">
             <w:r>
               <w:rPr>
                 <w:rStyle w:val="Hyperlink"/>
@@ -2205,7 +2223,7 @@
                 <w:noProof/>
                 <w:webHidden/>
               </w:rPr>
-              <w:instrText xml:space="preserve"> PAGEREF _Toc448222736 \h </w:instrText>
+              <w:instrText xml:space="preserve"> PAGEREF _Toc448418073 \h </w:instrText>
             </w:r>
             <w:r>
               <w:rPr>
@@ -2249,7 +2267,7 @@
               <w:lang w:eastAsia="bs-Latn-BA"/>
             </w:rPr>
           </w:pPr>
-          <w:hyperlink w:anchor="_Toc448222737" w:history="1">
+          <w:hyperlink w:anchor="_Toc448418074" w:history="1">
             <w:r>
               <w:rPr>
                 <w:rStyle w:val="Hyperlink"/>
@@ -2291,7 +2309,7 @@
                 <w:noProof/>
                 <w:webHidden/>
               </w:rPr>
-              <w:instrText xml:space="preserve"> PAGEREF _Toc448222737 \h </w:instrText>
+              <w:instrText xml:space="preserve"> PAGEREF _Toc448418074 \h </w:instrText>
             </w:r>
             <w:r>
               <w:rPr>
@@ -2335,7 +2353,7 @@
               <w:lang w:eastAsia="bs-Latn-BA"/>
             </w:rPr>
           </w:pPr>
-          <w:hyperlink w:anchor="_Toc448222738" w:history="1">
+          <w:hyperlink w:anchor="_Toc448418075" w:history="1">
             <w:r>
               <w:rPr>
                 <w:rStyle w:val="Hyperlink"/>
@@ -2377,7 +2395,7 @@
                 <w:noProof/>
                 <w:webHidden/>
               </w:rPr>
-              <w:instrText xml:space="preserve"> PAGEREF _Toc448222738 \h </w:instrText>
+              <w:instrText xml:space="preserve"> PAGEREF _Toc448418075 \h </w:instrText>
             </w:r>
             <w:r>
               <w:rPr>
@@ -2421,7 +2439,7 @@
               <w:lang w:eastAsia="bs-Latn-BA"/>
             </w:rPr>
           </w:pPr>
-          <w:hyperlink w:anchor="_Toc448222739" w:history="1">
+          <w:hyperlink w:anchor="_Toc448418076" w:history="1">
             <w:r>
               <w:rPr>
                 <w:rStyle w:val="Hyperlink"/>
@@ -2463,7 +2481,7 @@
                 <w:noProof/>
                 <w:webHidden/>
               </w:rPr>
-              <w:instrText xml:space="preserve"> PAGEREF _Toc448222739 \h </w:instrText>
+              <w:instrText xml:space="preserve"> PAGEREF _Toc448418076 \h </w:instrText>
             </w:r>
             <w:r>
               <w:rPr>
@@ -2507,7 +2525,7 @@
               <w:lang w:eastAsia="bs-Latn-BA"/>
             </w:rPr>
           </w:pPr>
-          <w:hyperlink w:anchor="_Toc448222740" w:history="1">
+          <w:hyperlink w:anchor="_Toc448418077" w:history="1">
             <w:r>
               <w:rPr>
                 <w:rStyle w:val="Hyperlink"/>
@@ -2549,7 +2567,7 @@
                 <w:noProof/>
                 <w:webHidden/>
               </w:rPr>
-              <w:instrText xml:space="preserve"> PAGEREF _Toc448222740 \h </w:instrText>
+              <w:instrText xml:space="preserve"> PAGEREF _Toc448418077 \h </w:instrText>
             </w:r>
             <w:r>
               <w:rPr>
@@ -2593,7 +2611,7 @@
               <w:lang w:eastAsia="bs-Latn-BA"/>
             </w:rPr>
           </w:pPr>
-          <w:hyperlink w:anchor="_Toc448222741" w:history="1">
+          <w:hyperlink w:anchor="_Toc448418078" w:history="1">
             <w:r>
               <w:rPr>
                 <w:rStyle w:val="Hyperlink"/>
@@ -2637,7 +2655,7 @@
                 <w:noProof/>
                 <w:webHidden/>
               </w:rPr>
-              <w:instrText xml:space="preserve"> PAGEREF _Toc448222741 \h </w:instrText>
+              <w:instrText xml:space="preserve"> PAGEREF _Toc448418078 \h </w:instrText>
             </w:r>
             <w:r>
               <w:rPr>
@@ -2681,7 +2699,7 @@
               <w:lang w:eastAsia="bs-Latn-BA"/>
             </w:rPr>
           </w:pPr>
-          <w:hyperlink w:anchor="_Toc448222742" w:history="1">
+          <w:hyperlink w:anchor="_Toc448418079" w:history="1">
             <w:r>
               <w:rPr>
                 <w:rStyle w:val="Hyperlink"/>
@@ -2725,7 +2743,7 @@
                 <w:noProof/>
                 <w:webHidden/>
               </w:rPr>
-              <w:instrText xml:space="preserve"> PAGEREF _Toc448222742 \h </w:instrText>
+              <w:instrText xml:space="preserve"> PAGEREF _Toc448418079 \h </w:instrText>
             </w:r>
             <w:r>
               <w:rPr>
@@ -2769,7 +2787,7 @@
               <w:lang w:eastAsia="bs-Latn-BA"/>
             </w:rPr>
           </w:pPr>
-          <w:hyperlink w:anchor="_Toc448222743" w:history="1">
+          <w:hyperlink w:anchor="_Toc448418080" w:history="1">
             <w:r>
               <w:rPr>
                 <w:rStyle w:val="Hyperlink"/>
@@ -2811,7 +2829,7 @@
                 <w:noProof/>
                 <w:webHidden/>
               </w:rPr>
-              <w:instrText xml:space="preserve"> PAGEREF _Toc448222743 \h </w:instrText>
+              <w:instrText xml:space="preserve"> PAGEREF _Toc448418080 \h </w:instrText>
             </w:r>
             <w:r>
               <w:rPr>
@@ -2855,7 +2873,7 @@
               <w:lang w:eastAsia="bs-Latn-BA"/>
             </w:rPr>
           </w:pPr>
-          <w:hyperlink w:anchor="_Toc448222744" w:history="1">
+          <w:hyperlink w:anchor="_Toc448418081" w:history="1">
             <w:r>
               <w:rPr>
                 <w:rStyle w:val="Hyperlink"/>
@@ -2897,7 +2915,7 @@
                 <w:noProof/>
                 <w:webHidden/>
               </w:rPr>
-              <w:instrText xml:space="preserve"> PAGEREF _Toc448222744 \h </w:instrText>
+              <w:instrText xml:space="preserve"> PAGEREF _Toc448418081 \h </w:instrText>
             </w:r>
             <w:r>
               <w:rPr>
@@ -2941,7 +2959,7 @@
               <w:lang w:eastAsia="bs-Latn-BA"/>
             </w:rPr>
           </w:pPr>
-          <w:hyperlink w:anchor="_Toc448222745" w:history="1">
+          <w:hyperlink w:anchor="_Toc448418082" w:history="1">
             <w:r>
               <w:rPr>
                 <w:rStyle w:val="Hyperlink"/>
@@ -2985,7 +3003,7 @@
                 <w:noProof/>
                 <w:webHidden/>
               </w:rPr>
-              <w:instrText xml:space="preserve"> PAGEREF _Toc448222745 \h </w:instrText>
+              <w:instrText xml:space="preserve"> PAGEREF _Toc448418082 \h </w:instrText>
             </w:r>
             <w:r>
               <w:rPr>
@@ -3029,7 +3047,7 @@
               <w:lang w:eastAsia="bs-Latn-BA"/>
             </w:rPr>
           </w:pPr>
-          <w:hyperlink w:anchor="_Toc448222746" w:history="1">
+          <w:hyperlink w:anchor="_Toc448418083" w:history="1">
             <w:r>
               <w:rPr>
                 <w:rStyle w:val="Hyperlink"/>
@@ -3073,7 +3091,7 @@
                 <w:noProof/>
                 <w:webHidden/>
               </w:rPr>
-              <w:instrText xml:space="preserve"> PAGEREF _Toc448222746 \h </w:instrText>
+              <w:instrText xml:space="preserve"> PAGEREF _Toc448418083 \h </w:instrText>
             </w:r>
             <w:r>
               <w:rPr>
@@ -3117,7 +3135,7 @@
               <w:lang w:eastAsia="bs-Latn-BA"/>
             </w:rPr>
           </w:pPr>
-          <w:hyperlink w:anchor="_Toc448222747" w:history="1">
+          <w:hyperlink w:anchor="_Toc448418084" w:history="1">
             <w:r>
               <w:rPr>
                 <w:rStyle w:val="Hyperlink"/>
@@ -3159,7 +3177,7 @@
                 <w:noProof/>
                 <w:webHidden/>
               </w:rPr>
-              <w:instrText xml:space="preserve"> PAGEREF _Toc448222747 \h </w:instrText>
+              <w:instrText xml:space="preserve"> PAGEREF _Toc448418084 \h </w:instrText>
             </w:r>
             <w:r>
               <w:rPr>
@@ -3203,7 +3221,7 @@
               <w:lang w:eastAsia="bs-Latn-BA"/>
             </w:rPr>
           </w:pPr>
-          <w:hyperlink w:anchor="_Toc448222748" w:history="1">
+          <w:hyperlink w:anchor="_Toc448418085" w:history="1">
             <w:r>
               <w:rPr>
                 <w:rStyle w:val="Hyperlink"/>
@@ -3245,7 +3263,7 @@
                 <w:noProof/>
                 <w:webHidden/>
               </w:rPr>
-              <w:instrText xml:space="preserve"> PAGEREF _Toc448222748 \h </w:instrText>
+              <w:instrText xml:space="preserve"> PAGEREF _Toc448418085 \h </w:instrText>
             </w:r>
             <w:r>
               <w:rPr>
@@ -3289,7 +3307,7 @@
               <w:lang w:eastAsia="bs-Latn-BA"/>
             </w:rPr>
           </w:pPr>
-          <w:hyperlink w:anchor="_Toc448222749" w:history="1">
+          <w:hyperlink w:anchor="_Toc448418086" w:history="1">
             <w:r>
               <w:rPr>
                 <w:rStyle w:val="Hyperlink"/>
@@ -3331,7 +3349,7 @@
                 <w:noProof/>
                 <w:webHidden/>
               </w:rPr>
-              <w:instrText xml:space="preserve"> PAGEREF _Toc448222749 \h </w:instrText>
+              <w:instrText xml:space="preserve"> PAGEREF _Toc448418086 \h </w:instrText>
             </w:r>
             <w:r>
               <w:rPr>
@@ -3375,7 +3393,7 @@
               <w:lang w:eastAsia="bs-Latn-BA"/>
             </w:rPr>
           </w:pPr>
-          <w:hyperlink w:anchor="_Toc448222750" w:history="1">
+          <w:hyperlink w:anchor="_Toc448418087" w:history="1">
             <w:r>
               <w:rPr>
                 <w:rStyle w:val="Hyperlink"/>
@@ -3417,7 +3435,7 @@
                 <w:noProof/>
                 <w:webHidden/>
               </w:rPr>
-              <w:instrText xml:space="preserve"> PAGEREF _Toc448222750 \h </w:instrText>
+              <w:instrText xml:space="preserve"> PAGEREF _Toc448418087 \h </w:instrText>
             </w:r>
             <w:r>
               <w:rPr>
@@ -3461,7 +3479,7 @@
               <w:lang w:eastAsia="bs-Latn-BA"/>
             </w:rPr>
           </w:pPr>
-          <w:hyperlink w:anchor="_Toc448222751" w:history="1">
+          <w:hyperlink w:anchor="_Toc448418088" w:history="1">
             <w:r>
               <w:rPr>
                 <w:rStyle w:val="Hyperlink"/>
@@ -3503,7 +3521,7 @@
                 <w:noProof/>
                 <w:webHidden/>
               </w:rPr>
-              <w:instrText xml:space="preserve"> PAGEREF _Toc448222751 \h </w:instrText>
+              <w:instrText xml:space="preserve"> PAGEREF _Toc448418088 \h </w:instrText>
             </w:r>
             <w:r>
               <w:rPr>
@@ -3547,7 +3565,7 @@
               <w:lang w:eastAsia="bs-Latn-BA"/>
             </w:rPr>
           </w:pPr>
-          <w:hyperlink w:anchor="_Toc448222752" w:history="1">
+          <w:hyperlink w:anchor="_Toc448418089" w:history="1">
             <w:r>
               <w:rPr>
                 <w:rStyle w:val="Hyperlink"/>
@@ -3589,7 +3607,7 @@
                 <w:noProof/>
                 <w:webHidden/>
               </w:rPr>
-              <w:instrText xml:space="preserve"> PAGEREF _Toc448222752 \h </w:instrText>
+              <w:instrText xml:space="preserve"> PAGEREF _Toc448418089 \h </w:instrText>
             </w:r>
             <w:r>
               <w:rPr>
@@ -3609,7 +3627,7 @@
                 <w:noProof/>
                 <w:webHidden/>
               </w:rPr>
-              <w:t>25</w:t>
+              <w:t>26</w:t>
             </w:r>
             <w:r>
               <w:rPr>
@@ -3633,7 +3651,7 @@
               <w:lang w:eastAsia="bs-Latn-BA"/>
             </w:rPr>
           </w:pPr>
-          <w:hyperlink w:anchor="_Toc448222753" w:history="1">
+          <w:hyperlink w:anchor="_Toc448418090" w:history="1">
             <w:r>
               <w:rPr>
                 <w:rStyle w:val="Hyperlink"/>
@@ -3675,7 +3693,7 @@
                 <w:noProof/>
                 <w:webHidden/>
               </w:rPr>
-              <w:instrText xml:space="preserve"> PAGEREF _Toc448222753 \h </w:instrText>
+              <w:instrText xml:space="preserve"> PAGEREF _Toc448418090 \h </w:instrText>
             </w:r>
             <w:r>
               <w:rPr>
@@ -3719,7 +3737,7 @@
               <w:lang w:eastAsia="bs-Latn-BA"/>
             </w:rPr>
           </w:pPr>
-          <w:hyperlink w:anchor="_Toc448222754" w:history="1">
+          <w:hyperlink w:anchor="_Toc448418091" w:history="1">
             <w:r>
               <w:rPr>
                 <w:rStyle w:val="Hyperlink"/>
@@ -3761,7 +3779,7 @@
                 <w:noProof/>
                 <w:webHidden/>
               </w:rPr>
-              <w:instrText xml:space="preserve"> PAGEREF _Toc448222754 \h </w:instrText>
+              <w:instrText xml:space="preserve"> PAGEREF _Toc448418091 \h </w:instrText>
             </w:r>
             <w:r>
               <w:rPr>
@@ -3805,7 +3823,7 @@
               <w:lang w:eastAsia="bs-Latn-BA"/>
             </w:rPr>
           </w:pPr>
-          <w:hyperlink w:anchor="_Toc448222755" w:history="1">
+          <w:hyperlink w:anchor="_Toc448418092" w:history="1">
             <w:r>
               <w:rPr>
                 <w:rStyle w:val="Hyperlink"/>
@@ -3847,7 +3865,7 @@
                 <w:noProof/>
                 <w:webHidden/>
               </w:rPr>
-              <w:instrText xml:space="preserve"> PAGEREF _Toc448222755 \h </w:instrText>
+              <w:instrText xml:space="preserve"> PAGEREF _Toc448418092 \h </w:instrText>
             </w:r>
             <w:r>
               <w:rPr>
@@ -3891,7 +3909,7 @@
               <w:lang w:eastAsia="bs-Latn-BA"/>
             </w:rPr>
           </w:pPr>
-          <w:hyperlink w:anchor="_Toc448222756" w:history="1">
+          <w:hyperlink w:anchor="_Toc448418093" w:history="1">
             <w:r>
               <w:rPr>
                 <w:rStyle w:val="Hyperlink"/>
@@ -3933,7 +3951,7 @@
                 <w:noProof/>
                 <w:webHidden/>
               </w:rPr>
-              <w:instrText xml:space="preserve"> PAGEREF _Toc448222756 \h </w:instrText>
+              <w:instrText xml:space="preserve"> PAGEREF _Toc448418093 \h </w:instrText>
             </w:r>
             <w:r>
               <w:rPr>
@@ -3977,7 +3995,7 @@
               <w:lang w:eastAsia="bs-Latn-BA"/>
             </w:rPr>
           </w:pPr>
-          <w:hyperlink w:anchor="_Toc448222757" w:history="1">
+          <w:hyperlink w:anchor="_Toc448418094" w:history="1">
             <w:r>
               <w:rPr>
                 <w:rStyle w:val="Hyperlink"/>
@@ -4019,7 +4037,7 @@
                 <w:noProof/>
                 <w:webHidden/>
               </w:rPr>
-              <w:instrText xml:space="preserve"> PAGEREF _Toc448222757 \h </w:instrText>
+              <w:instrText xml:space="preserve"> PAGEREF _Toc448418094 \h </w:instrText>
             </w:r>
             <w:r>
               <w:rPr>
@@ -4063,7 +4081,7 @@
               <w:lang w:eastAsia="bs-Latn-BA"/>
             </w:rPr>
           </w:pPr>
-          <w:hyperlink w:anchor="_Toc448222758" w:history="1">
+          <w:hyperlink w:anchor="_Toc448418095" w:history="1">
             <w:r>
               <w:rPr>
                 <w:rStyle w:val="Hyperlink"/>
@@ -4105,7 +4123,7 @@
                 <w:noProof/>
                 <w:webHidden/>
               </w:rPr>
-              <w:instrText xml:space="preserve"> PAGEREF _Toc448222758 \h </w:instrText>
+              <w:instrText xml:space="preserve"> PAGEREF _Toc448418095 \h </w:instrText>
             </w:r>
             <w:r>
               <w:rPr>
@@ -4149,7 +4167,7 @@
               <w:lang w:eastAsia="bs-Latn-BA"/>
             </w:rPr>
           </w:pPr>
-          <w:hyperlink w:anchor="_Toc448222759" w:history="1">
+          <w:hyperlink w:anchor="_Toc448418096" w:history="1">
             <w:r>
               <w:rPr>
                 <w:rStyle w:val="Hyperlink"/>
@@ -4191,7 +4209,7 @@
                 <w:noProof/>
                 <w:webHidden/>
               </w:rPr>
-              <w:instrText xml:space="preserve"> PAGEREF _Toc448222759 \h </w:instrText>
+              <w:instrText xml:space="preserve"> PAGEREF _Toc448418096 \h </w:instrText>
             </w:r>
             <w:r>
               <w:rPr>
@@ -4235,7 +4253,7 @@
               <w:lang w:eastAsia="bs-Latn-BA"/>
             </w:rPr>
           </w:pPr>
-          <w:hyperlink w:anchor="_Toc448222760" w:history="1">
+          <w:hyperlink w:anchor="_Toc448418097" w:history="1">
             <w:r>
               <w:rPr>
                 <w:rStyle w:val="Hyperlink"/>
@@ -4277,7 +4295,7 @@
                 <w:noProof/>
                 <w:webHidden/>
               </w:rPr>
-              <w:instrText xml:space="preserve"> PAGEREF _Toc448222760 \h </w:instrText>
+              <w:instrText xml:space="preserve"> PAGEREF _Toc448418097 \h </w:instrText>
             </w:r>
             <w:r>
               <w:rPr>
@@ -4321,7 +4339,7 @@
               <w:lang w:eastAsia="bs-Latn-BA"/>
             </w:rPr>
           </w:pPr>
-          <w:hyperlink w:anchor="_Toc448222761" w:history="1">
+          <w:hyperlink w:anchor="_Toc448418098" w:history="1">
             <w:r>
               <w:rPr>
                 <w:rStyle w:val="Hyperlink"/>
@@ -4363,7 +4381,7 @@
                 <w:noProof/>
                 <w:webHidden/>
               </w:rPr>
-              <w:instrText xml:space="preserve"> PAGEREF _Toc448222761 \h </w:instrText>
+              <w:instrText xml:space="preserve"> PAGEREF _Toc448418098 \h </w:instrText>
             </w:r>
             <w:r>
               <w:rPr>
@@ -4407,7 +4425,7 @@
               <w:lang w:eastAsia="bs-Latn-BA"/>
             </w:rPr>
           </w:pPr>
-          <w:hyperlink w:anchor="_Toc448222762" w:history="1">
+          <w:hyperlink w:anchor="_Toc448418099" w:history="1">
             <w:r>
               <w:rPr>
                 <w:rStyle w:val="Hyperlink"/>
@@ -4449,7 +4467,7 @@
                 <w:noProof/>
                 <w:webHidden/>
               </w:rPr>
-              <w:instrText xml:space="preserve"> PAGEREF _Toc448222762 \h </w:instrText>
+              <w:instrText xml:space="preserve"> PAGEREF _Toc448418099 \h </w:instrText>
             </w:r>
             <w:r>
               <w:rPr>
@@ -4493,7 +4511,7 @@
               <w:lang w:eastAsia="bs-Latn-BA"/>
             </w:rPr>
           </w:pPr>
-          <w:hyperlink w:anchor="_Toc448222763" w:history="1">
+          <w:hyperlink w:anchor="_Toc448418100" w:history="1">
             <w:r>
               <w:rPr>
                 <w:rStyle w:val="Hyperlink"/>
@@ -4535,7 +4553,7 @@
                 <w:noProof/>
                 <w:webHidden/>
               </w:rPr>
-              <w:instrText xml:space="preserve"> PAGEREF _Toc448222763 \h </w:instrText>
+              <w:instrText xml:space="preserve"> PAGEREF _Toc448418100 \h </w:instrText>
             </w:r>
             <w:r>
               <w:rPr>
@@ -4579,7 +4597,7 @@
               <w:lang w:eastAsia="bs-Latn-BA"/>
             </w:rPr>
           </w:pPr>
-          <w:hyperlink w:anchor="_Toc448222764" w:history="1">
+          <w:hyperlink w:anchor="_Toc448418101" w:history="1">
             <w:r>
               <w:rPr>
                 <w:rStyle w:val="Hyperlink"/>
@@ -4621,7 +4639,7 @@
                 <w:noProof/>
                 <w:webHidden/>
               </w:rPr>
-              <w:instrText xml:space="preserve"> PAGEREF _Toc448222764 \h </w:instrText>
+              <w:instrText xml:space="preserve"> PAGEREF _Toc448418101 \h </w:instrText>
             </w:r>
             <w:r>
               <w:rPr>
@@ -4665,7 +4683,7 @@
               <w:lang w:eastAsia="bs-Latn-BA"/>
             </w:rPr>
           </w:pPr>
-          <w:hyperlink w:anchor="_Toc448222765" w:history="1">
+          <w:hyperlink w:anchor="_Toc448418102" w:history="1">
             <w:r>
               <w:rPr>
                 <w:rStyle w:val="Hyperlink"/>
@@ -4707,7 +4725,7 @@
                 <w:noProof/>
                 <w:webHidden/>
               </w:rPr>
-              <w:instrText xml:space="preserve"> PAGEREF _Toc448222765 \h </w:instrText>
+              <w:instrText xml:space="preserve"> PAGEREF _Toc448418102 \h </w:instrText>
             </w:r>
             <w:r>
               <w:rPr>
@@ -4751,7 +4769,7 @@
               <w:lang w:eastAsia="bs-Latn-BA"/>
             </w:rPr>
           </w:pPr>
-          <w:hyperlink w:anchor="_Toc448222766" w:history="1">
+          <w:hyperlink w:anchor="_Toc448418103" w:history="1">
             <w:r>
               <w:rPr>
                 <w:rStyle w:val="Hyperlink"/>
@@ -4793,7 +4811,7 @@
                 <w:noProof/>
                 <w:webHidden/>
               </w:rPr>
-              <w:instrText xml:space="preserve"> PAGEREF _Toc448222766 \h </w:instrText>
+              <w:instrText xml:space="preserve"> PAGEREF _Toc448418103 \h </w:instrText>
             </w:r>
             <w:r>
               <w:rPr>
@@ -4872,7 +4890,7 @@
         </w:rPr>
       </w:pPr>
       <w:bookmarkStart w:id="0" w:name="_Toc446861710"/>
-      <w:bookmarkStart w:id="1" w:name="_Toc448222715"/>
+      <w:bookmarkStart w:id="1" w:name="_Toc448418052"/>
       <w:r>
         <w:rPr>
           <w:rFonts w:asciiTheme="minorHAnsi" w:hAnsiTheme="minorHAnsi"/>
@@ -4910,7 +4928,7 @@
         </w:rPr>
       </w:pPr>
       <w:bookmarkStart w:id="2" w:name="_Toc446861711"/>
-      <w:bookmarkStart w:id="3" w:name="_Toc448222716"/>
+      <w:bookmarkStart w:id="3" w:name="_Toc448418053"/>
       <w:r>
         <w:rPr>
           <w:rFonts w:asciiTheme="minorHAnsi" w:hAnsiTheme="minorHAnsi"/>
@@ -4946,7 +4964,7 @@
         </w:rPr>
       </w:pPr>
       <w:bookmarkStart w:id="4" w:name="_Toc446861712"/>
-      <w:bookmarkStart w:id="5" w:name="_Toc448222717"/>
+      <w:bookmarkStart w:id="5" w:name="_Toc448418054"/>
       <w:r>
         <w:rPr>
           <w:rFonts w:asciiTheme="minorHAnsi" w:hAnsiTheme="minorHAnsi"/>
@@ -5016,7 +5034,7 @@
         </w:rPr>
       </w:pPr>
       <w:bookmarkStart w:id="6" w:name="_Toc446861713"/>
-      <w:bookmarkStart w:id="7" w:name="_Toc448222718"/>
+      <w:bookmarkStart w:id="7" w:name="_Toc448418055"/>
       <w:r>
         <w:rPr>
           <w:rFonts w:asciiTheme="minorHAnsi" w:hAnsiTheme="minorHAnsi"/>
@@ -6231,7 +6249,7 @@
         </w:rPr>
       </w:pPr>
       <w:bookmarkStart w:id="8" w:name="_Toc446861714"/>
-      <w:bookmarkStart w:id="9" w:name="_Toc448222719"/>
+      <w:bookmarkStart w:id="9" w:name="_Toc448418056"/>
       <w:r>
         <w:rPr>
           <w:rFonts w:asciiTheme="minorHAnsi" w:hAnsiTheme="minorHAnsi"/>
@@ -6349,7 +6367,7 @@
         </w:rPr>
       </w:pPr>
       <w:bookmarkStart w:id="10" w:name="_Toc446861715"/>
-      <w:bookmarkStart w:id="11" w:name="_Toc448222720"/>
+      <w:bookmarkStart w:id="11" w:name="_Toc448418057"/>
       <w:r>
         <w:rPr>
           <w:rFonts w:asciiTheme="minorHAnsi" w:hAnsiTheme="minorHAnsi"/>
@@ -6410,7 +6428,7 @@
         <w:br w:type="page"/>
       </w:r>
       <w:bookmarkStart w:id="12" w:name="_Toc446861716"/>
-      <w:bookmarkStart w:id="13" w:name="_Toc448222721"/>
+      <w:bookmarkStart w:id="13" w:name="_Toc448418058"/>
       <w:r>
         <w:rPr>
           <w:rFonts w:asciiTheme="minorHAnsi" w:eastAsia="Times New Roman" w:hAnsiTheme="minorHAnsi" w:cs="Times New Roman"/>
@@ -6433,7 +6451,7 @@
         </w:rPr>
       </w:pPr>
       <w:bookmarkStart w:id="14" w:name="_Toc446861717"/>
-      <w:bookmarkStart w:id="15" w:name="_Toc448222722"/>
+      <w:bookmarkStart w:id="15" w:name="_Toc448418059"/>
       <w:r>
         <w:rPr>
           <w:rFonts w:asciiTheme="minorHAnsi" w:eastAsia="Times New Roman" w:hAnsiTheme="minorHAnsi" w:cs="Times New Roman"/>
@@ -6509,7 +6527,7 @@
         </w:rPr>
       </w:pPr>
       <w:bookmarkStart w:id="16" w:name="_Toc446861718"/>
-      <w:bookmarkStart w:id="17" w:name="_Toc448222723"/>
+      <w:bookmarkStart w:id="17" w:name="_Toc448418060"/>
       <w:r>
         <w:rPr>
           <w:rFonts w:asciiTheme="minorHAnsi" w:eastAsia="Times New Roman" w:hAnsiTheme="minorHAnsi" w:cs="Times New Roman"/>
@@ -6653,7 +6671,7 @@
         </w:rPr>
       </w:pPr>
       <w:bookmarkStart w:id="18" w:name="_Toc446861719"/>
-      <w:bookmarkStart w:id="19" w:name="_Toc448222724"/>
+      <w:bookmarkStart w:id="19" w:name="_Toc448418061"/>
       <w:r>
         <w:rPr>
           <w:rFonts w:asciiTheme="minorHAnsi" w:eastAsia="Times New Roman" w:hAnsiTheme="minorHAnsi" w:cs="Times New Roman"/>
@@ -6766,7 +6784,7 @@
         </w:rPr>
       </w:pPr>
       <w:bookmarkStart w:id="20" w:name="_Toc446861720"/>
-      <w:bookmarkStart w:id="21" w:name="_Toc448222725"/>
+      <w:bookmarkStart w:id="21" w:name="_Toc448418062"/>
       <w:r>
         <w:rPr>
           <w:rFonts w:asciiTheme="minorHAnsi" w:eastAsia="Times New Roman" w:hAnsiTheme="minorHAnsi" w:cs="Times New Roman"/>
@@ -6924,7 +6942,7 @@
         </w:rPr>
       </w:pPr>
       <w:bookmarkStart w:id="22" w:name="_Toc446861721"/>
-      <w:bookmarkStart w:id="23" w:name="_Toc448222726"/>
+      <w:bookmarkStart w:id="23" w:name="_Toc448418063"/>
       <w:r>
         <w:rPr>
           <w:rFonts w:asciiTheme="minorHAnsi" w:eastAsia="Times New Roman" w:hAnsiTheme="minorHAnsi" w:cs="Times New Roman"/>
@@ -7565,7 +7583,7 @@
         </w:rPr>
       </w:pPr>
       <w:bookmarkStart w:id="24" w:name="_Toc446861722"/>
-      <w:bookmarkStart w:id="25" w:name="_Toc448222727"/>
+      <w:bookmarkStart w:id="25" w:name="_Toc448418064"/>
       <w:r>
         <w:rPr>
           <w:rFonts w:asciiTheme="minorHAnsi" w:hAnsiTheme="minorHAnsi"/>
@@ -7603,7 +7621,7 @@
         </w:rPr>
       </w:pPr>
       <w:bookmarkStart w:id="26" w:name="_Toc446861723"/>
-      <w:bookmarkStart w:id="27" w:name="_Toc448222728"/>
+      <w:bookmarkStart w:id="27" w:name="_Toc448418065"/>
       <w:r>
         <w:rPr>
           <w:rFonts w:asciiTheme="minorHAnsi" w:hAnsiTheme="minorHAnsi"/>
@@ -7739,7 +7757,7 @@
         </w:rPr>
       </w:pPr>
       <w:bookmarkStart w:id="28" w:name="_Toc446861724"/>
-      <w:bookmarkStart w:id="29" w:name="_Toc448222729"/>
+      <w:bookmarkStart w:id="29" w:name="_Toc448418066"/>
       <w:r>
         <w:rPr>
           <w:rFonts w:asciiTheme="minorHAnsi" w:hAnsiTheme="minorHAnsi"/>
@@ -7897,7 +7915,7 @@
         </w:rPr>
       </w:pPr>
       <w:bookmarkStart w:id="30" w:name="_Toc446861725"/>
-      <w:bookmarkStart w:id="31" w:name="_Toc448222730"/>
+      <w:bookmarkStart w:id="31" w:name="_Toc448418067"/>
       <w:r>
         <w:rPr>
           <w:rFonts w:asciiTheme="minorHAnsi" w:hAnsiTheme="minorHAnsi"/>
@@ -7918,7 +7936,7 @@
         </w:rPr>
       </w:pPr>
       <w:bookmarkStart w:id="32" w:name="_Toc446861726"/>
-      <w:bookmarkStart w:id="33" w:name="_Toc448222731"/>
+      <w:bookmarkStart w:id="33" w:name="_Toc448418068"/>
       <w:r>
         <w:rPr>
           <w:rFonts w:asciiTheme="minorHAnsi" w:hAnsiTheme="minorHAnsi"/>
@@ -7958,7 +7976,7 @@
         </w:rPr>
       </w:pPr>
       <w:bookmarkStart w:id="34" w:name="_Toc446861727"/>
-      <w:bookmarkStart w:id="35" w:name="_Toc448222732"/>
+      <w:bookmarkStart w:id="35" w:name="_Toc448418069"/>
       <w:r>
         <w:rPr>
           <w:rFonts w:asciiTheme="minorHAnsi" w:hAnsiTheme="minorHAnsi"/>
@@ -8151,36 +8169,74 @@
     </w:p>
     <w:p>
       <w:pPr>
-        <w:jc w:val="both"/>
-        <w:rPr>
-          <w:sz w:val="24"/>
-          <w:szCs w:val="24"/>
-        </w:rPr>
-      </w:pPr>
-      <w:r>
-        <w:rPr>
-          <w:sz w:val="24"/>
-          <w:szCs w:val="24"/>
-        </w:rPr>
-        <w:tab/>
-        <w:t>Računari će međusobno biti umreženi korištenjem mrežnih kablova koji moraju podržati minimalnu brzinu prenosa podataka od 3 MB/s a mrežni router(10/100/1000 Mbps) mora imati zagarantovanu brzinu prenosa ne manju od 6 MB/s.</w:t>
-      </w:r>
-    </w:p>
-    <w:p>
-      <w:pPr>
-        <w:jc w:val="both"/>
-        <w:rPr>
-          <w:sz w:val="24"/>
-          <w:szCs w:val="24"/>
-        </w:rPr>
-      </w:pPr>
-      <w:r>
-        <w:rPr>
-          <w:sz w:val="24"/>
-          <w:szCs w:val="24"/>
-        </w:rPr>
-        <w:tab/>
-        <w:t>Računi se štampaju na fiskalnom printeru, stoga računari povezani sa fiskalnim printerom moraju posjedovati USB port. Isti port je neophodan i za standardni laserski štampač koji se koristi za štampanje traženih izvještaja.</w:t>
+        <w:ind w:firstLine="708"/>
+        <w:jc w:val="both"/>
+        <w:rPr>
+          <w:sz w:val="24"/>
+          <w:szCs w:val="24"/>
+        </w:rPr>
+      </w:pPr>
+      <w:r>
+        <w:rPr>
+          <w:sz w:val="24"/>
+          <w:szCs w:val="24"/>
+        </w:rPr>
+        <w:t xml:space="preserve">Računari će međusobno biti umreženi korištenjem mrežnih kablova koji moraju podržati minimalnu brzinu prenosa podataka od 3 MB/s a mrežni </w:t>
+      </w:r>
+      <w:r>
+        <w:rPr>
+          <w:sz w:val="24"/>
+          <w:szCs w:val="24"/>
+        </w:rPr>
+        <w:t>switch</w:t>
+      </w:r>
+      <w:r>
+        <w:rPr>
+          <w:sz w:val="24"/>
+          <w:szCs w:val="24"/>
+        </w:rPr>
+        <w:t>(</w:t>
+      </w:r>
+      <w:r>
+        <w:t>10/100/1000Base-T</w:t>
+      </w:r>
+      <w:r>
+        <w:rPr>
+          <w:sz w:val="24"/>
+          <w:szCs w:val="24"/>
+        </w:rPr>
+        <w:t>) mora imati zagarantovanu brzinu prenosa ne manju od 6 MB/s.</w:t>
+      </w:r>
+    </w:p>
+    <w:p>
+      <w:pPr>
+        <w:ind w:firstLine="708"/>
+        <w:jc w:val="both"/>
+        <w:rPr>
+          <w:sz w:val="24"/>
+          <w:szCs w:val="24"/>
+        </w:rPr>
+      </w:pPr>
+      <w:r>
+        <w:rPr>
+          <w:sz w:val="24"/>
+          <w:szCs w:val="24"/>
+        </w:rPr>
+        <w:t>Računi se štampaju na fiskalnom printeru</w:t>
+      </w:r>
+      <w:r>
+        <w:rPr>
+          <w:sz w:val="24"/>
+          <w:szCs w:val="24"/>
+        </w:rPr>
+        <w:t>(model Tring FP1)</w:t>
+      </w:r>
+      <w:r>
+        <w:rPr>
+          <w:sz w:val="24"/>
+          <w:szCs w:val="24"/>
+        </w:rPr>
+        <w:t>, stoga računari povezani sa fiskalnim printerom moraju posjedovati USB port. Isti port je neophodan i za standardni laserski štampač koji se koristi za štampanje traženih izvještaja.</w:t>
       </w:r>
     </w:p>
     <w:p>
@@ -8194,7 +8250,7 @@
         </w:rPr>
       </w:pPr>
       <w:bookmarkStart w:id="36" w:name="_Toc446861728"/>
-      <w:bookmarkStart w:id="37" w:name="_Toc448222733"/>
+      <w:bookmarkStart w:id="37" w:name="_Toc448418070"/>
       <w:r>
         <w:rPr>
           <w:rFonts w:asciiTheme="minorHAnsi" w:hAnsiTheme="minorHAnsi"/>
@@ -8237,7 +8293,35 @@
           <w:szCs w:val="24"/>
         </w:rPr>
         <w:tab/>
+      </w:r>
+      <w:r>
+        <w:rPr>
+          <w:sz w:val="24"/>
+          <w:szCs w:val="24"/>
+        </w:rPr>
         <w:t>Bilo koji od navedenih operativnih sistema mora imati instaliran Java Runtime Envirnoment koji je preduslov za instalaciju i izvršavanje aplikacije. Za pregled i štampanje traženih izvještaja potreban je PDF čitač. To znači da svaki od računara mora imati instaliran upravljački program(drajver) za laserski štampač kao i upravljački program za fiskalnim printer na koji je spojen.</w:t>
+      </w:r>
+      <w:r>
+        <w:rPr>
+          <w:sz w:val="24"/>
+          <w:szCs w:val="24"/>
+        </w:rPr>
+        <w:t xml:space="preserve"> Fiskalni printer(Tring FP1) zahtijeva specifičan format xml datoteke koja predstavlja račun zajedno sa stavkama računa. Detaljan opis te xml datoteke uz sve pojedinosti nalazi se u službenom uputstvu za Tring FP1</w:t>
+      </w:r>
+      <w:r>
+        <w:rPr>
+          <w:rStyle w:val="FootnoteReference"/>
+          <w:sz w:val="24"/>
+          <w:szCs w:val="24"/>
+        </w:rPr>
+        <w:footnoteReference w:id="2"/>
+      </w:r>
+      <w:r>
+        <w:rPr>
+          <w:sz w:val="24"/>
+          <w:szCs w:val="24"/>
+        </w:rPr>
+        <w:t>.</w:t>
       </w:r>
     </w:p>
     <w:p>
@@ -8269,7 +8353,7 @@
         </w:rPr>
       </w:pPr>
       <w:bookmarkStart w:id="38" w:name="_Toc446861729"/>
-      <w:bookmarkStart w:id="39" w:name="_Toc448222734"/>
+      <w:bookmarkStart w:id="39" w:name="_Toc448418071"/>
       <w:r>
         <w:rPr>
           <w:rFonts w:asciiTheme="minorHAnsi" w:eastAsia="Times New Roman" w:hAnsiTheme="minorHAnsi" w:cs="Times New Roman"/>
@@ -8325,6 +8409,7 @@
           <w:sz w:val="24"/>
           <w:szCs w:val="24"/>
         </w:rPr>
+        <w:lastRenderedPageBreak/>
         <w:t>Predpostavka 2.</w:t>
       </w:r>
       <w:r>
@@ -8352,7 +8437,6 @@
           <w:sz w:val="24"/>
           <w:szCs w:val="24"/>
         </w:rPr>
-        <w:lastRenderedPageBreak/>
         <w:t>Predpostavka 3.</w:t>
       </w:r>
       <w:r>
@@ -8719,7 +8803,16 @@
           <w:sz w:val="24"/>
           <w:szCs w:val="24"/>
         </w:rPr>
-        <w:t xml:space="preserve"> Predpostavlja se da korisnici sa nižim stepenom privilegija imaju ograničene korisničke račune na operativnom sistemu, te da neće moći pristupiti svim podacima smještenim na klijentskim radnim stanicama, uključujući sistemske datoteke, brisanje datoteka razvijenog softvera, brisanje datoteka JRE(Java Runtime Enviroment), pristup upravljačkim sofverima ili mrežnim interfejsima i postavkama, kao i da im je instaliranje drugih softvera ili smještanje ličnih podataka onemogućeno.</w:t>
+        <w:t xml:space="preserve"> Predpostavlja se da korisnici sa nižim stepenom privilegija imaju ograničene korisničke račune na operativnom sistemu, te da neće moći pristupiti svim podacima smještenim na klijentskim radnim stanicama, uključujući sistemske datoteke, brisanje datoteka razvijenog softvera, brisanje datoteka JRE(Java Runtime Enviroment), pristup </w:t>
+      </w:r>
+      <w:r>
+        <w:rPr>
+          <w:rFonts w:eastAsia="Calibri" w:cs="Times New Roman"/>
+          <w:sz w:val="24"/>
+          <w:szCs w:val="24"/>
+        </w:rPr>
+        <w:lastRenderedPageBreak/>
+        <w:t>upravljačkim sofverima ili mrežnim interfejsima i postavkama, kao i da im je instaliranje drugih softvera ili smještanje ličnih podataka onemogućeno.</w:t>
       </w:r>
     </w:p>
     <w:p>
@@ -8764,7 +8857,6 @@
           <w:sz w:val="24"/>
           <w:szCs w:val="24"/>
         </w:rPr>
-        <w:lastRenderedPageBreak/>
         <w:t>Prepostavka 15.</w:t>
       </w:r>
       <w:r>
@@ -8802,7 +8894,7 @@
         </w:rPr>
       </w:pPr>
       <w:bookmarkStart w:id="40" w:name="_Toc446861730"/>
-      <w:bookmarkStart w:id="41" w:name="_Toc448222735"/>
+      <w:bookmarkStart w:id="41" w:name="_Toc448418072"/>
       <w:r>
         <w:rPr>
           <w:rFonts w:asciiTheme="minorHAnsi" w:hAnsiTheme="minorHAnsi"/>
@@ -8823,7 +8915,7 @@
         </w:rPr>
       </w:pPr>
       <w:bookmarkStart w:id="42" w:name="_Toc446861731"/>
-      <w:bookmarkStart w:id="43" w:name="_Toc448222736"/>
+      <w:bookmarkStart w:id="43" w:name="_Toc448418073"/>
       <w:r>
         <w:rPr>
           <w:rFonts w:asciiTheme="minorHAnsi" w:hAnsiTheme="minorHAnsi"/>
@@ -8861,7 +8953,7 @@
         </w:rPr>
       </w:pPr>
       <w:bookmarkStart w:id="44" w:name="_Toc446861732"/>
-      <w:bookmarkStart w:id="45" w:name="_Toc448222737"/>
+      <w:bookmarkStart w:id="45" w:name="_Toc448418074"/>
       <w:r>
         <w:rPr>
           <w:rFonts w:asciiTheme="minorHAnsi" w:hAnsiTheme="minorHAnsi"/>
@@ -8952,7 +9044,7 @@
         </w:rPr>
       </w:pPr>
       <w:bookmarkStart w:id="46" w:name="_Toc446861733"/>
-      <w:bookmarkStart w:id="47" w:name="_Toc448222738"/>
+      <w:bookmarkStart w:id="47" w:name="_Toc448418075"/>
       <w:r>
         <w:rPr>
           <w:rFonts w:asciiTheme="minorHAnsi" w:hAnsiTheme="minorHAnsi"/>
@@ -8992,7 +9084,7 @@
         </w:rPr>
       </w:pPr>
       <w:bookmarkStart w:id="48" w:name="_Toc446861734"/>
-      <w:bookmarkStart w:id="49" w:name="_Toc448222739"/>
+      <w:bookmarkStart w:id="49" w:name="_Toc448418076"/>
       <w:r>
         <w:rPr>
           <w:rFonts w:asciiTheme="minorHAnsi" w:hAnsiTheme="minorHAnsi"/>
@@ -9023,19 +9115,26 @@
     </w:p>
     <w:p>
       <w:pPr>
-        <w:jc w:val="both"/>
-        <w:rPr>
-          <w:sz w:val="24"/>
-          <w:szCs w:val="24"/>
-        </w:rPr>
-      </w:pPr>
-      <w:r>
-        <w:rPr>
-          <w:sz w:val="24"/>
-          <w:szCs w:val="24"/>
-        </w:rPr>
-        <w:tab/>
-        <w:t xml:space="preserve">Umreživanje računara je izvedeno korištenjem Ethernet (IEEE 802.3) protokola i standardnih CAT5e mrežnih kablova i rutera koji je u skladu sa IEEE802.11n standardom. </w:t>
+        <w:ind w:firstLine="708"/>
+        <w:jc w:val="both"/>
+        <w:rPr>
+          <w:sz w:val="24"/>
+          <w:szCs w:val="24"/>
+        </w:rPr>
+      </w:pPr>
+      <w:r>
+        <w:rPr>
+          <w:sz w:val="24"/>
+          <w:szCs w:val="24"/>
+        </w:rPr>
+        <w:t xml:space="preserve">Umreživanje računara je izvedeno korištenjem Ethernet (IEEE 802.3) protokola i standardnih CAT5e mrežnih kablova </w:t>
+      </w:r>
+      <w:r>
+        <w:rPr>
+          <w:sz w:val="24"/>
+          <w:szCs w:val="24"/>
+        </w:rPr>
+        <w:t xml:space="preserve">koji su spojeni na mrežni switch uređaj koji podliježe </w:t>
       </w:r>
       <w:r>
         <w:rPr>
@@ -9043,7 +9142,14 @@
           <w:szCs w:val="24"/>
         </w:rPr>
         <w:lastRenderedPageBreak/>
-        <w:t>Preko ove mreže je ostvarena komunikacija sa centralnom bazom podataka putem TCP/IP i Pipe protokola.</w:t>
+        <w:t>IEEE P802.1 i IEEE P802.3az standardima</w:t>
+      </w:r>
+      <w:r>
+        <w:rPr>
+          <w:sz w:val="24"/>
+          <w:szCs w:val="24"/>
+        </w:rPr>
+        <w:t>. Preko ove mreže je ostvarena komunikacija sa centralnom bazom podataka putem TCP/IP i Pipe protokola.</w:t>
       </w:r>
     </w:p>
     <w:p>
@@ -9079,28 +9185,33 @@
         <w:tab/>
         <w:t>Osnovna ideja arhitekture opisanog sistema dat je na sljedećoj slici(osnovne komponente sistema, bez specifičnih uređaja povezanih na sistem).</w:t>
       </w:r>
+      <w:r>
+        <w:rPr>
+          <w:sz w:val="24"/>
+          <w:szCs w:val="24"/>
+        </w:rPr>
+        <w:t xml:space="preserve"> Glavna baza podataka se nalazi na centralnom računaru.</w:t>
+      </w:r>
     </w:p>
     <w:p>
       <w:pPr>
         <w:keepNext/>
-        <w:jc w:val="both"/>
-        <w:rPr>
-          <w:sz w:val="24"/>
-          <w:szCs w:val="24"/>
-        </w:rPr>
-      </w:pPr>
-      <w:r>
-        <w:rPr>
-          <w:noProof/>
-          <w:sz w:val="24"/>
-          <w:szCs w:val="24"/>
-          <w:lang w:eastAsia="bs-Latn-BA"/>
+        <w:jc w:val="center"/>
+        <w:rPr>
+          <w:sz w:val="24"/>
+          <w:szCs w:val="24"/>
+        </w:rPr>
+      </w:pPr>
+      <w:r>
+        <w:rPr>
+          <w:sz w:val="24"/>
+          <w:szCs w:val="24"/>
         </w:rPr>
         <w:drawing>
           <wp:inline distT="0" distB="0" distL="0" distR="0">
-            <wp:extent cx="3734298" cy="2082606"/>
-            <wp:effectExtent l="19050" t="0" r="0" b="0"/>
-            <wp:docPr id="1" name="Picture 1"/>
+            <wp:extent cx="2569691" cy="2243762"/>
+            <wp:effectExtent l="19050" t="0" r="2059" b="0"/>
+            <wp:docPr id="2" name="Picture 1"/>
             <wp:cNvGraphicFramePr>
               <a:graphicFrameLocks xmlns:a="http://schemas.openxmlformats.org/drawingml/2006/main" noChangeAspect="1"/>
             </wp:cNvGraphicFramePr>
@@ -9123,7 +9234,7 @@
                   <pic:spPr bwMode="auto">
                     <a:xfrm>
                       <a:off x="0" y="0"/>
-                      <a:ext cx="3734448" cy="2082690"/>
+                      <a:ext cx="2570479" cy="2244450"/>
                     </a:xfrm>
                     <a:prstGeom prst="rect">
                       <a:avLst/>
@@ -9146,7 +9257,7 @@
     <w:p>
       <w:pPr>
         <w:pStyle w:val="Caption"/>
-        <w:jc w:val="both"/>
+        <w:jc w:val="center"/>
         <w:rPr>
           <w:sz w:val="24"/>
           <w:szCs w:val="24"/>
@@ -9221,7 +9332,7 @@
         </w:rPr>
       </w:pPr>
       <w:bookmarkStart w:id="50" w:name="_Toc446861735"/>
-      <w:bookmarkStart w:id="51" w:name="_Toc448222740"/>
+      <w:bookmarkStart w:id="51" w:name="_Toc448418077"/>
       <w:r>
         <w:rPr>
           <w:rFonts w:asciiTheme="minorHAnsi" w:hAnsiTheme="minorHAnsi"/>
@@ -9242,7 +9353,7 @@
         </w:rPr>
       </w:pPr>
       <w:bookmarkStart w:id="52" w:name="_Toc446861736"/>
-      <w:bookmarkStart w:id="53" w:name="_Toc448222741"/>
+      <w:bookmarkStart w:id="53" w:name="_Toc448418078"/>
       <w:r>
         <w:rPr>
           <w:rFonts w:asciiTheme="minorHAnsi" w:eastAsia="Calibri" w:hAnsiTheme="minorHAnsi"/>
@@ -9483,6 +9594,7 @@
           <w:sz w:val="24"/>
           <w:szCs w:val="24"/>
         </w:rPr>
+        <w:lastRenderedPageBreak/>
         <w:t>Uslovi validnosti</w:t>
       </w:r>
     </w:p>
@@ -9533,7 +9645,6 @@
           <w:sz w:val="24"/>
           <w:szCs w:val="24"/>
         </w:rPr>
-        <w:lastRenderedPageBreak/>
         <w:t>Nije dozvoljeno da je šifra prazno polje, mora sadržavati barem jedno veliko slovo i broj, te njena dužina ne smije biti kraća od 8 karaktera,</w:t>
       </w:r>
     </w:p>
@@ -9983,7 +10094,7 @@
         </w:rPr>
       </w:pPr>
       <w:bookmarkStart w:id="54" w:name="_Toc446861737"/>
-      <w:bookmarkStart w:id="55" w:name="_Toc448222742"/>
+      <w:bookmarkStart w:id="55" w:name="_Toc448418079"/>
       <w:r>
         <w:rPr>
           <w:rFonts w:asciiTheme="minorHAnsi" w:eastAsia="Cambria" w:hAnsiTheme="minorHAnsi"/>
@@ -10149,6 +10260,7 @@
           <w:sz w:val="24"/>
           <w:szCs w:val="24"/>
         </w:rPr>
+        <w:lastRenderedPageBreak/>
         <w:t xml:space="preserve">Uslov validnosti – </w:t>
       </w:r>
     </w:p>
@@ -10170,7 +10282,6 @@
           <w:sz w:val="24"/>
           <w:szCs w:val="24"/>
         </w:rPr>
-        <w:lastRenderedPageBreak/>
         <w:t xml:space="preserve">Procesiranje </w:t>
       </w:r>
     </w:p>
@@ -10370,7 +10481,7 @@
         </w:rPr>
       </w:pPr>
       <w:bookmarkStart w:id="56" w:name="_Toc446861738"/>
-      <w:bookmarkStart w:id="57" w:name="_Toc448222743"/>
+      <w:bookmarkStart w:id="57" w:name="_Toc448418080"/>
       <w:r>
         <w:rPr>
           <w:rFonts w:asciiTheme="minorHAnsi" w:hAnsiTheme="minorHAnsi"/>
@@ -11104,7 +11215,7 @@
         </w:rPr>
       </w:pPr>
       <w:bookmarkStart w:id="58" w:name="_Toc446861739"/>
-      <w:bookmarkStart w:id="59" w:name="_Toc448222744"/>
+      <w:bookmarkStart w:id="59" w:name="_Toc448418081"/>
       <w:r>
         <w:rPr>
           <w:rFonts w:asciiTheme="minorHAnsi" w:hAnsiTheme="minorHAnsi"/>
@@ -11812,7 +11923,7 @@
           <w:szCs w:val="24"/>
         </w:rPr>
       </w:pPr>
-      <w:bookmarkStart w:id="61" w:name="_Toc448222745"/>
+      <w:bookmarkStart w:id="61" w:name="_Toc448418082"/>
       <w:bookmarkEnd w:id="60"/>
       <w:r>
         <w:rPr>
@@ -12617,7 +12728,7 @@
         </w:rPr>
       </w:pPr>
       <w:bookmarkStart w:id="62" w:name="_Toc446861741"/>
-      <w:bookmarkStart w:id="63" w:name="_Toc448222746"/>
+      <w:bookmarkStart w:id="63" w:name="_Toc448418083"/>
       <w:r>
         <w:rPr>
           <w:rFonts w:asciiTheme="minorHAnsi" w:eastAsia="Cambria" w:hAnsiTheme="minorHAnsi"/>
@@ -13403,7 +13514,7 @@
         <w:pStyle w:val="Heading3"/>
       </w:pPr>
       <w:bookmarkStart w:id="64" w:name="_Toc446861742"/>
-      <w:bookmarkStart w:id="65" w:name="_Toc448222747"/>
+      <w:bookmarkStart w:id="65" w:name="_Toc448418084"/>
       <w:r>
         <w:t>Dodavanje novog artikla</w:t>
       </w:r>
@@ -14079,7 +14190,7 @@
         </w:rPr>
       </w:pPr>
       <w:bookmarkStart w:id="67" w:name="_Toc446861743"/>
-      <w:bookmarkStart w:id="68" w:name="_Toc448222748"/>
+      <w:bookmarkStart w:id="68" w:name="_Toc448418085"/>
       <w:r>
         <w:rPr>
           <w:rFonts w:asciiTheme="minorHAnsi" w:hAnsiTheme="minorHAnsi"/>
@@ -14789,7 +14900,7 @@
         </w:rPr>
       </w:pPr>
       <w:bookmarkStart w:id="69" w:name="_Toc446861744"/>
-      <w:bookmarkStart w:id="70" w:name="_Toc448222749"/>
+      <w:bookmarkStart w:id="70" w:name="_Toc448418086"/>
       <w:r>
         <w:rPr>
           <w:rFonts w:asciiTheme="minorHAnsi" w:hAnsiTheme="minorHAnsi"/>
@@ -15362,7 +15473,7 @@
         </w:rPr>
       </w:pPr>
       <w:bookmarkStart w:id="71" w:name="_Toc446861745"/>
-      <w:bookmarkStart w:id="72" w:name="_Toc448222750"/>
+      <w:bookmarkStart w:id="72" w:name="_Toc448418087"/>
       <w:r>
         <w:rPr>
           <w:rFonts w:asciiTheme="minorHAnsi" w:hAnsiTheme="minorHAnsi"/>
@@ -16066,7 +16177,7 @@
         </w:rPr>
       </w:pPr>
       <w:bookmarkStart w:id="73" w:name="_Toc446861746"/>
-      <w:bookmarkStart w:id="74" w:name="_Toc448222751"/>
+      <w:bookmarkStart w:id="74" w:name="_Toc448418088"/>
       <w:r>
         <w:rPr>
           <w:rFonts w:asciiTheme="minorHAnsi" w:hAnsiTheme="minorHAnsi"/>
@@ -16848,7 +16959,7 @@
         </w:rPr>
       </w:pPr>
       <w:bookmarkStart w:id="75" w:name="_Toc446861747"/>
-      <w:bookmarkStart w:id="76" w:name="_Toc448222752"/>
+      <w:bookmarkStart w:id="76" w:name="_Toc448418089"/>
       <w:r>
         <w:rPr>
           <w:rFonts w:asciiTheme="minorHAnsi" w:hAnsiTheme="minorHAnsi"/>
@@ -17508,7 +17619,7 @@
         </w:rPr>
       </w:pPr>
       <w:bookmarkStart w:id="77" w:name="_Toc446861748"/>
-      <w:bookmarkStart w:id="78" w:name="_Toc448222753"/>
+      <w:bookmarkStart w:id="78" w:name="_Toc448418090"/>
       <w:r>
         <w:rPr>
           <w:rFonts w:asciiTheme="minorHAnsi" w:hAnsiTheme="minorHAnsi"/>
@@ -18416,7 +18527,7 @@
         </w:rPr>
       </w:pPr>
       <w:bookmarkStart w:id="79" w:name="_Toc446861750"/>
-      <w:bookmarkStart w:id="80" w:name="_Toc448222754"/>
+      <w:bookmarkStart w:id="80" w:name="_Toc448418091"/>
       <w:r>
         <w:rPr>
           <w:rFonts w:asciiTheme="minorHAnsi" w:hAnsiTheme="minorHAnsi"/>
@@ -18927,7 +19038,7 @@
         </w:rPr>
       </w:pPr>
       <w:bookmarkStart w:id="81" w:name="_Toc446861751"/>
-      <w:bookmarkStart w:id="82" w:name="_Toc448222755"/>
+      <w:bookmarkStart w:id="82" w:name="_Toc448418092"/>
       <w:r>
         <w:rPr>
           <w:rFonts w:asciiTheme="minorHAnsi" w:hAnsiTheme="minorHAnsi"/>
@@ -19394,7 +19505,7 @@
         </w:rPr>
       </w:pPr>
       <w:bookmarkStart w:id="83" w:name="_Toc446861752"/>
-      <w:bookmarkStart w:id="84" w:name="_Toc448222756"/>
+      <w:bookmarkStart w:id="84" w:name="_Toc448418093"/>
       <w:r>
         <w:rPr>
           <w:rFonts w:asciiTheme="minorHAnsi" w:hAnsiTheme="minorHAnsi"/>
@@ -19796,7 +19907,7 @@
         </w:rPr>
       </w:pPr>
       <w:bookmarkStart w:id="85" w:name="_Toc446861753"/>
-      <w:bookmarkStart w:id="86" w:name="_Toc448222757"/>
+      <w:bookmarkStart w:id="86" w:name="_Toc448418094"/>
       <w:r>
         <w:rPr>
           <w:rFonts w:asciiTheme="minorHAnsi" w:hAnsiTheme="minorHAnsi"/>
@@ -23293,7 +23404,7 @@
         </w:rPr>
       </w:pPr>
       <w:bookmarkStart w:id="87" w:name="_Toc446861754"/>
-      <w:bookmarkStart w:id="88" w:name="_Toc448222758"/>
+      <w:bookmarkStart w:id="88" w:name="_Toc448418095"/>
       <w:r>
         <w:rPr>
           <w:rFonts w:asciiTheme="minorHAnsi" w:hAnsiTheme="minorHAnsi"/>
@@ -23349,7 +23460,7 @@
         </w:rPr>
       </w:pPr>
       <w:bookmarkStart w:id="89" w:name="_Toc446861755"/>
-      <w:bookmarkStart w:id="90" w:name="_Toc448222759"/>
+      <w:bookmarkStart w:id="90" w:name="_Toc448418096"/>
       <w:r>
         <w:rPr>
           <w:rFonts w:asciiTheme="minorHAnsi" w:hAnsiTheme="minorHAnsi"/>
@@ -23602,7 +23713,7 @@
         </w:rPr>
       </w:pPr>
       <w:bookmarkStart w:id="91" w:name="_Toc446861756"/>
-      <w:bookmarkStart w:id="92" w:name="_Toc448222760"/>
+      <w:bookmarkStart w:id="92" w:name="_Toc448418097"/>
       <w:r>
         <w:rPr>
           <w:rFonts w:asciiTheme="minorHAnsi" w:hAnsiTheme="minorHAnsi"/>
@@ -23671,7 +23782,7 @@
         </w:rPr>
       </w:pPr>
       <w:bookmarkStart w:id="93" w:name="_Toc446861757"/>
-      <w:bookmarkStart w:id="94" w:name="_Toc448222761"/>
+      <w:bookmarkStart w:id="94" w:name="_Toc448418098"/>
       <w:r>
         <w:rPr>
           <w:rFonts w:asciiTheme="minorHAnsi" w:hAnsiTheme="minorHAnsi"/>
@@ -23810,7 +23921,7 @@
         </w:rPr>
       </w:pPr>
       <w:bookmarkStart w:id="95" w:name="_Toc446861758"/>
-      <w:bookmarkStart w:id="96" w:name="_Toc448222762"/>
+      <w:bookmarkStart w:id="96" w:name="_Toc448418099"/>
       <w:r>
         <w:rPr>
           <w:rFonts w:asciiTheme="minorHAnsi" w:hAnsiTheme="minorHAnsi"/>
@@ -24110,7 +24221,7 @@
         </w:rPr>
       </w:pPr>
       <w:bookmarkStart w:id="99" w:name="_Toc446861759"/>
-      <w:bookmarkStart w:id="100" w:name="_Toc448222763"/>
+      <w:bookmarkStart w:id="100" w:name="_Toc448418100"/>
       <w:r>
         <w:rPr>
           <w:rFonts w:asciiTheme="minorHAnsi" w:hAnsiTheme="minorHAnsi"/>
@@ -24188,7 +24299,7 @@
           <w:szCs w:val="24"/>
         </w:rPr>
       </w:pPr>
-      <w:bookmarkStart w:id="102" w:name="_Toc448222764"/>
+      <w:bookmarkStart w:id="102" w:name="_Toc448418101"/>
       <w:r>
         <w:rPr>
           <w:rFonts w:asciiTheme="minorHAnsi" w:hAnsiTheme="minorHAnsi"/>
@@ -24257,7 +24368,7 @@
         </w:rPr>
       </w:pPr>
       <w:bookmarkStart w:id="103" w:name="_Toc446861761"/>
-      <w:bookmarkStart w:id="104" w:name="_Toc448222765"/>
+      <w:bookmarkStart w:id="104" w:name="_Toc448418102"/>
       <w:r>
         <w:rPr>
           <w:rFonts w:asciiTheme="minorHAnsi" w:hAnsiTheme="minorHAnsi"/>
@@ -24303,7 +24414,7 @@
         </w:rPr>
       </w:pPr>
       <w:bookmarkStart w:id="105" w:name="_Toc446861762"/>
-      <w:bookmarkStart w:id="106" w:name="_Toc448222766"/>
+      <w:bookmarkStart w:id="106" w:name="_Toc448418103"/>
       <w:r>
         <w:rPr>
           <w:rFonts w:asciiTheme="minorHAnsi" w:hAnsiTheme="minorHAnsi"/>
@@ -24529,7 +24640,7 @@
               <w:sz w:val="20"/>
               <w:szCs w:val="20"/>
             </w:rPr>
-            <w:t>35</w:t>
+            <w:t>11</w:t>
           </w:r>
           <w:r>
             <w:rPr>
@@ -24550,7 +24661,7 @@
             <w:jc w:val="right"/>
           </w:pPr>
           <w:r>
-            <w:t>POS Kasa | Specifikacija sistemskih zahtjeva</w:t>
+            <w:t>POS Kasa | Specifikacija softverskih zahtjeva</w:t>
           </w:r>
         </w:p>
       </w:tc>
@@ -24583,6 +24694,28 @@
       </w:pPr>
       <w:r>
         <w:continuationSeparator/>
+      </w:r>
+    </w:p>
+  </w:footnote>
+  <w:footnote w:id="2">
+    <w:p>
+      <w:pPr>
+        <w:pStyle w:val="FootnoteText"/>
+      </w:pPr>
+      <w:r>
+        <w:rPr>
+          <w:rStyle w:val="FootnoteReference"/>
+        </w:rPr>
+        <w:footnoteRef/>
+      </w:r>
+      <w:r>
+        <w:t xml:space="preserve"> Uputstvo za fiskalni printer TRING FP1 (</w:t>
+      </w:r>
+      <w:r>
+        <w:t>http://www.kase.ba/Download/7-uputstvo-za-integraciju.pdf</w:t>
+      </w:r>
+      <w:r>
+        <w:t>)</w:t>
       </w:r>
     </w:p>
   </w:footnote>
@@ -36185,195 +36318,44 @@
     <w:uiPriority w:val="99"/>
     <w:rsid w:val="00A823ED"/>
   </w:style>
-</w:styles>
-</file>
-
-<file path=word/stylesWithEffects.xml><?xml version="1.0" encoding="utf-8"?>
-<w:styles xmlns:wpc="http://schemas.microsoft.com/office/word/2010/wordprocessingCanvas" xmlns:mc="http://schemas.openxmlformats.org/markup-compatibility/2006" xmlns:o="urn:schemas-microsoft-com:office:office" xmlns:r="http://schemas.openxmlformats.org/officeDocument/2006/relationships" xmlns:m="http://schemas.openxmlformats.org/officeDocument/2006/math" xmlns:v="urn:schemas-microsoft-com:vml" xmlns:wp14="http://schemas.microsoft.com/office/word/2010/wordprocessingDrawing" xmlns:wp="http://schemas.openxmlformats.org/drawingml/2006/wordprocessingDrawing" xmlns:w10="urn:schemas-microsoft-com:office:word" xmlns:w="http://schemas.openxmlformats.org/wordprocessingml/2006/main" xmlns:w14="http://schemas.microsoft.com/office/word/2010/wordml" xmlns:wpg="http://schemas.microsoft.com/office/word/2010/wordprocessingGroup" xmlns:wpi="http://schemas.microsoft.com/office/word/2010/wordprocessingInk" xmlns:wne="http://schemas.microsoft.com/office/word/2006/wordml" xmlns:wps="http://schemas.microsoft.com/office/word/2010/wordprocessingShape" mc:Ignorable="w14 wp14">
-  <w:docDefaults>
-    <w:rPrDefault>
-      <w:rPr>
-        <w:rFonts w:asciiTheme="minorHAnsi" w:eastAsiaTheme="minorEastAsia" w:hAnsiTheme="minorHAnsi" w:cstheme="minorBidi"/>
-        <w:sz w:val="22"/>
-        <w:szCs w:val="22"/>
-        <w:lang w:val="bs-Latn-BA" w:eastAsia="bs-Latn-BA" w:bidi="ar-SA"/>
-      </w:rPr>
-    </w:rPrDefault>
-    <w:pPrDefault>
-      <w:pPr>
-        <w:spacing w:after="200" w:line="276" w:lineRule="auto"/>
-      </w:pPr>
-    </w:pPrDefault>
-  </w:docDefaults>
-  <w:latentStyles w:defLockedState="0" w:defUIPriority="99" w:defSemiHidden="1" w:defUnhideWhenUsed="1" w:defQFormat="0" w:count="267">
-    <w:lsdException w:name="Normal" w:semiHidden="0" w:uiPriority="0" w:unhideWhenUsed="0" w:qFormat="1"/>
-    <w:lsdException w:name="heading 1" w:semiHidden="0" w:uiPriority="9" w:unhideWhenUsed="0" w:qFormat="1"/>
-    <w:lsdException w:name="heading 2" w:uiPriority="9" w:qFormat="1"/>
-    <w:lsdException w:name="heading 3" w:uiPriority="9" w:qFormat="1"/>
-    <w:lsdException w:name="heading 4" w:uiPriority="9" w:qFormat="1"/>
-    <w:lsdException w:name="heading 5" w:uiPriority="9" w:qFormat="1"/>
-    <w:lsdException w:name="heading 6" w:uiPriority="9" w:qFormat="1"/>
-    <w:lsdException w:name="heading 7" w:uiPriority="9" w:qFormat="1"/>
-    <w:lsdException w:name="heading 8" w:uiPriority="9" w:qFormat="1"/>
-    <w:lsdException w:name="heading 9" w:uiPriority="9" w:qFormat="1"/>
-    <w:lsdException w:name="toc 1" w:uiPriority="39"/>
-    <w:lsdException w:name="toc 2" w:uiPriority="39"/>
-    <w:lsdException w:name="toc 3" w:uiPriority="39"/>
-    <w:lsdException w:name="toc 4" w:uiPriority="39"/>
-    <w:lsdException w:name="toc 5" w:uiPriority="39"/>
-    <w:lsdException w:name="toc 6" w:uiPriority="39"/>
-    <w:lsdException w:name="toc 7" w:uiPriority="39"/>
-    <w:lsdException w:name="toc 8" w:uiPriority="39"/>
-    <w:lsdException w:name="toc 9" w:uiPriority="39"/>
-    <w:lsdException w:name="caption" w:uiPriority="35" w:qFormat="1"/>
-    <w:lsdException w:name="Title" w:semiHidden="0" w:uiPriority="10" w:unhideWhenUsed="0" w:qFormat="1"/>
-    <w:lsdException w:name="Default Paragraph Font" w:uiPriority="1"/>
-    <w:lsdException w:name="Subtitle" w:semiHidden="0" w:uiPriority="11" w:unhideWhenUsed="0" w:qFormat="1"/>
-    <w:lsdException w:name="Strong" w:semiHidden="0" w:uiPriority="22" w:unhideWhenUsed="0" w:qFormat="1"/>
-    <w:lsdException w:name="Emphasis" w:semiHidden="0" w:uiPriority="20" w:unhideWhenUsed="0" w:qFormat="1"/>
-    <w:lsdException w:name="Table Grid" w:semiHidden="0" w:uiPriority="59" w:unhideWhenUsed="0"/>
-    <w:lsdException w:name="Placeholder Text" w:unhideWhenUsed="0"/>
-    <w:lsdException w:name="No Spacing" w:semiHidden="0" w:uiPriority="1" w:unhideWhenUsed="0" w:qFormat="1"/>
-    <w:lsdException w:name="Light Shading" w:semiHidden="0" w:uiPriority="60" w:unhideWhenUsed="0"/>
-    <w:lsdException w:name="Light List" w:semiHidden="0" w:uiPriority="61" w:unhideWhenUsed="0"/>
-    <w:lsdException w:name="Light Grid" w:semiHidden="0" w:uiPriority="62" w:unhideWhenUsed="0"/>
-    <w:lsdException w:name="Medium Shading 1" w:semiHidden="0" w:uiPriority="63" w:unhideWhenUsed="0"/>
-    <w:lsdException w:name="Medium Shading 2" w:semiHidden="0" w:uiPriority="64" w:unhideWhenUsed="0"/>
-    <w:lsdException w:name="Medium List 1" w:semiHidden="0" w:uiPriority="65" w:unhideWhenUsed="0"/>
-    <w:lsdException w:name="Medium List 2" w:semiHidden="0" w:uiPriority="66" w:unhideWhenUsed="0"/>
-    <w:lsdException w:name="Medium Grid 1" w:semiHidden="0" w:uiPriority="67" w:unhideWhenUsed="0"/>
-    <w:lsdException w:name="Medium Grid 2" w:semiHidden="0" w:uiPriority="68" w:unhideWhenUsed="0"/>
-    <w:lsdException w:name="Medium Grid 3" w:semiHidden="0" w:uiPriority="69" w:unhideWhenUsed="0"/>
-    <w:lsdException w:name="Dark List" w:semiHidden="0" w:uiPriority="70" w:unhideWhenUsed="0"/>
-    <w:lsdException w:name="Colorful Shading" w:semiHidden="0" w:uiPriority="71" w:unhideWhenUsed="0"/>
-    <w:lsdException w:name="Colorful List" w:semiHidden="0" w:uiPriority="72" w:unhideWhenUsed="0"/>
-    <w:lsdException w:name="Colorful Grid" w:semiHidden="0" w:uiPriority="73" w:unhideWhenUsed="0"/>
-    <w:lsdException w:name="Light Shading Accent 1" w:semiHidden="0" w:uiPriority="60" w:unhideWhenUsed="0"/>
-    <w:lsdException w:name="Light List Accent 1" w:semiHidden="0" w:uiPriority="61" w:unhideWhenUsed="0"/>
-    <w:lsdException w:name="Light Grid Accent 1" w:semiHidden="0" w:uiPriority="62" w:unhideWhenUsed="0"/>
-    <w:lsdException w:name="Medium Shading 1 Accent 1" w:semiHidden="0" w:uiPriority="63" w:unhideWhenUsed="0"/>
-    <w:lsdException w:name="Medium Shading 2 Accent 1" w:semiHidden="0" w:uiPriority="64" w:unhideWhenUsed="0"/>
-    <w:lsdException w:name="Medium List 1 Accent 1" w:semiHidden="0" w:uiPriority="65" w:unhideWhenUsed="0"/>
-    <w:lsdException w:name="Revision" w:unhideWhenUsed="0"/>
-    <w:lsdException w:name="List Paragraph" w:semiHidden="0" w:uiPriority="34" w:unhideWhenUsed="0" w:qFormat="1"/>
-    <w:lsdException w:name="Quote" w:semiHidden="0" w:uiPriority="29" w:unhideWhenUsed="0" w:qFormat="1"/>
-    <w:lsdException w:name="Intense Quote" w:semiHidden="0" w:uiPriority="30" w:unhideWhenUsed="0" w:qFormat="1"/>
-    <w:lsdException w:name="Medium List 2 Accent 1" w:semiHidden="0" w:uiPriority="66" w:unhideWhenUsed="0"/>
-    <w:lsdException w:name="Medium Grid 1 Accent 1" w:semiHidden="0" w:uiPriority="67" w:unhideWhenUsed="0"/>
-    <w:lsdException w:name="Medium Grid 2 Accent 1" w:semiHidden="0" w:uiPriority="68" w:unhideWhenUsed="0"/>
-    <w:lsdException w:name="Medium Grid 3 Accent 1" w:semiHidden="0" w:uiPriority="69" w:unhideWhenUsed="0"/>
-    <w:lsdException w:name="Dark List Accent 1" w:semiHidden="0" w:uiPriority="70" w:unhideWhenUsed="0"/>
-    <w:lsdException w:name="Colorful Shading Accent 1" w:semiHidden="0" w:uiPriority="71" w:unhideWhenUsed="0"/>
-    <w:lsdException w:name="Colorful List Accent 1" w:semiHidden="0" w:uiPriority="72" w:unhideWhenUsed="0"/>
-    <w:lsdException w:name="Colorful Grid Accent 1" w:semiHidden="0" w:uiPriority="73" w:unhideWhenUsed="0"/>
-    <w:lsdException w:name="Light Shading Accent 2" w:semiHidden="0" w:uiPriority="60" w:unhideWhenUsed="0"/>
-    <w:lsdException w:name="Light List Accent 2" w:semiHidden="0" w:uiPriority="61" w:unhideWhenUsed="0"/>
-    <w:lsdException w:name="Light Grid Accent 2" w:semiHidden="0" w:uiPriority="62" w:unhideWhenUsed="0"/>
-    <w:lsdException w:name="Medium Shading 1 Accent 2" w:semiHidden="0" w:uiPriority="63" w:unhideWhenUsed="0"/>
-    <w:lsdException w:name="Medium Shading 2 Accent 2" w:semiHidden="0" w:uiPriority="64" w:unhideWhenUsed="0"/>
-    <w:lsdException w:name="Medium List 1 Accent 2" w:semiHidden="0" w:uiPriority="65" w:unhideWhenUsed="0"/>
-    <w:lsdException w:name="Medium List 2 Accent 2" w:semiHidden="0" w:uiPriority="66" w:unhideWhenUsed="0"/>
-    <w:lsdException w:name="Medium Grid 1 Accent 2" w:semiHidden="0" w:uiPriority="67" w:unhideWhenUsed="0"/>
-    <w:lsdException w:name="Medium Grid 2 Accent 2" w:semiHidden="0" w:uiPriority="68" w:unhideWhenUsed="0"/>
-    <w:lsdException w:name="Medium Grid 3 Accent 2" w:semiHidden="0" w:uiPriority="69" w:unhideWhenUsed="0"/>
-    <w:lsdException w:name="Dark List Accent 2" w:semiHidden="0" w:uiPriority="70" w:unhideWhenUsed="0"/>
-    <w:lsdException w:name="Colorful Shading Accent 2" w:semiHidden="0" w:uiPriority="71" w:unhideWhenUsed="0"/>
-    <w:lsdException w:name="Colorful List Accent 2" w:semiHidden="0" w:uiPriority="72" w:unhideWhenUsed="0"/>
-    <w:lsdException w:name="Colorful Grid Accent 2" w:semiHidden="0" w:uiPriority="73" w:unhideWhenUsed="0"/>
-    <w:lsdException w:name="Light Shading Accent 3" w:semiHidden="0" w:uiPriority="60" w:unhideWhenUsed="0"/>
-    <w:lsdException w:name="Light List Accent 3" w:semiHidden="0" w:uiPriority="61" w:unhideWhenUsed="0"/>
-    <w:lsdException w:name="Light Grid Accent 3" w:semiHidden="0" w:uiPriority="62" w:unhideWhenUsed="0"/>
-    <w:lsdException w:name="Medium Shading 1 Accent 3" w:semiHidden="0" w:uiPriority="63" w:unhideWhenUsed="0"/>
-    <w:lsdException w:name="Medium Shading 2 Accent 3" w:semiHidden="0" w:uiPriority="64" w:unhideWhenUsed="0"/>
-    <w:lsdException w:name="Medium List 1 Accent 3" w:semiHidden="0" w:uiPriority="65" w:unhideWhenUsed="0"/>
-    <w:lsdException w:name="Medium List 2 Accent 3" w:semiHidden="0" w:uiPriority="66" w:unhideWhenUsed="0"/>
-    <w:lsdException w:name="Medium Grid 1 Accent 3" w:semiHidden="0" w:uiPriority="67" w:unhideWhenUsed="0"/>
-    <w:lsdException w:name="Medium Grid 2 Accent 3" w:semiHidden="0" w:uiPriority="68" w:unhideWhenUsed="0"/>
-    <w:lsdException w:name="Medium Grid 3 Accent 3" w:semiHidden="0" w:uiPriority="69" w:unhideWhenUsed="0"/>
-    <w:lsdException w:name="Dark List Accent 3" w:semiHidden="0" w:uiPriority="70" w:unhideWhenUsed="0"/>
-    <w:lsdException w:name="Colorful Shading Accent 3" w:semiHidden="0" w:uiPriority="71" w:unhideWhenUsed="0"/>
-    <w:lsdException w:name="Colorful List Accent 3" w:semiHidden="0" w:uiPriority="72" w:unhideWhenUsed="0"/>
-    <w:lsdException w:name="Colorful Grid Accent 3" w:semiHidden="0" w:uiPriority="73" w:unhideWhenUsed="0"/>
-    <w:lsdException w:name="Light Shading Accent 4" w:semiHidden="0" w:uiPriority="60" w:unhideWhenUsed="0"/>
-    <w:lsdException w:name="Light List Accent 4" w:semiHidden="0" w:uiPriority="61" w:unhideWhenUsed="0"/>
-    <w:lsdException w:name="Light Grid Accent 4" w:semiHidden="0" w:uiPriority="62" w:unhideWhenUsed="0"/>
-    <w:lsdException w:name="Medium Shading 1 Accent 4" w:semiHidden="0" w:uiPriority="63" w:unhideWhenUsed="0"/>
-    <w:lsdException w:name="Medium Shading 2 Accent 4" w:semiHidden="0" w:uiPriority="64" w:unhideWhenUsed="0"/>
-    <w:lsdException w:name="Medium List 1 Accent 4" w:semiHidden="0" w:uiPriority="65" w:unhideWhenUsed="0"/>
-    <w:lsdException w:name="Medium List 2 Accent 4" w:semiHidden="0" w:uiPriority="66" w:unhideWhenUsed="0"/>
-    <w:lsdException w:name="Medium Grid 1 Accent 4" w:semiHidden="0" w:uiPriority="67" w:unhideWhenUsed="0"/>
-    <w:lsdException w:name="Medium Grid 2 Accent 4" w:semiHidden="0" w:uiPriority="68" w:unhideWhenUsed="0"/>
-    <w:lsdException w:name="Medium Grid 3 Accent 4" w:semiHidden="0" w:uiPriority="69" w:unhideWhenUsed="0"/>
-    <w:lsdException w:name="Dark List Accent 4" w:semiHidden="0" w:uiPriority="70" w:unhideWhenUsed="0"/>
-    <w:lsdException w:name="Colorful Shading Accent 4" w:semiHidden="0" w:uiPriority="71" w:unhideWhenUsed="0"/>
-    <w:lsdException w:name="Colorful List Accent 4" w:semiHidden="0" w:uiPriority="72" w:unhideWhenUsed="0"/>
-    <w:lsdException w:name="Colorful Grid Accent 4" w:semiHidden="0" w:uiPriority="73" w:unhideWhenUsed="0"/>
-    <w:lsdException w:name="Light Shading Accent 5" w:semiHidden="0" w:uiPriority="60" w:unhideWhenUsed="0"/>
-    <w:lsdException w:name="Light List Accent 5" w:semiHidden="0" w:uiPriority="61" w:unhideWhenUsed="0"/>
-    <w:lsdException w:name="Light Grid Accent 5" w:semiHidden="0" w:uiPriority="62" w:unhideWhenUsed="0"/>
-    <w:lsdException w:name="Medium Shading 1 Accent 5" w:semiHidden="0" w:uiPriority="63" w:unhideWhenUsed="0"/>
-    <w:lsdException w:name="Medium Shading 2 Accent 5" w:semiHidden="0" w:uiPriority="64" w:unhideWhenUsed="0"/>
-    <w:lsdException w:name="Medium List 1 Accent 5" w:semiHidden="0" w:uiPriority="65" w:unhideWhenUsed="0"/>
-    <w:lsdException w:name="Medium List 2 Accent 5" w:semiHidden="0" w:uiPriority="66" w:unhideWhenUsed="0"/>
-    <w:lsdException w:name="Medium Grid 1 Accent 5" w:semiHidden="0" w:uiPriority="67" w:unhideWhenUsed="0"/>
-    <w:lsdException w:name="Medium Grid 2 Accent 5" w:semiHidden="0" w:uiPriority="68" w:unhideWhenUsed="0"/>
-    <w:lsdException w:name="Medium Grid 3 Accent 5" w:semiHidden="0" w:uiPriority="69" w:unhideWhenUsed="0"/>
-    <w:lsdException w:name="Dark List Accent 5" w:semiHidden="0" w:uiPriority="70" w:unhideWhenUsed="0"/>
-    <w:lsdException w:name="Colorful Shading Accent 5" w:semiHidden="0" w:uiPriority="71" w:unhideWhenUsed="0"/>
-    <w:lsdException w:name="Colorful List Accent 5" w:semiHidden="0" w:uiPriority="72" w:unhideWhenUsed="0"/>
-    <w:lsdException w:name="Colorful Grid Accent 5" w:semiHidden="0" w:uiPriority="73" w:unhideWhenUsed="0"/>
-    <w:lsdException w:name="Light Shading Accent 6" w:semiHidden="0" w:uiPriority="60" w:unhideWhenUsed="0"/>
-    <w:lsdException w:name="Light List Accent 6" w:semiHidden="0" w:uiPriority="61" w:unhideWhenUsed="0"/>
-    <w:lsdException w:name="Light Grid Accent 6" w:semiHidden="0" w:uiPriority="62" w:unhideWhenUsed="0"/>
-    <w:lsdException w:name="Medium Shading 1 Accent 6" w:semiHidden="0" w:uiPriority="63" w:unhideWhenUsed="0"/>
-    <w:lsdException w:name="Medium Shading 2 Accent 6" w:semiHidden="0" w:uiPriority="64" w:unhideWhenUsed="0"/>
-    <w:lsdException w:name="Medium List 1 Accent 6" w:semiHidden="0" w:uiPriority="65" w:unhideWhenUsed="0"/>
-    <w:lsdException w:name="Medium List 2 Accent 6" w:semiHidden="0" w:uiPriority="66" w:unhideWhenUsed="0"/>
-    <w:lsdException w:name="Medium Grid 1 Accent 6" w:semiHidden="0" w:uiPriority="67" w:unhideWhenUsed="0"/>
-    <w:lsdException w:name="Medium Grid 2 Accent 6" w:semiHidden="0" w:uiPriority="68" w:unhideWhenUsed="0"/>
-    <w:lsdException w:name="Medium Grid 3 Accent 6" w:semiHidden="0" w:uiPriority="69" w:unhideWhenUsed="0"/>
-    <w:lsdException w:name="Dark List Accent 6" w:semiHidden="0" w:uiPriority="70" w:unhideWhenUsed="0"/>
-    <w:lsdException w:name="Colorful Shading Accent 6" w:semiHidden="0" w:uiPriority="71" w:unhideWhenUsed="0"/>
-    <w:lsdException w:name="Colorful List Accent 6" w:semiHidden="0" w:uiPriority="72" w:unhideWhenUsed="0"/>
-    <w:lsdException w:name="Colorful Grid Accent 6" w:semiHidden="0" w:uiPriority="73" w:unhideWhenUsed="0"/>
-    <w:lsdException w:name="Subtle Emphasis" w:semiHidden="0" w:uiPriority="19" w:unhideWhenUsed="0" w:qFormat="1"/>
-    <w:lsdException w:name="Intense Emphasis" w:semiHidden="0" w:uiPriority="21" w:unhideWhenUsed="0" w:qFormat="1"/>
-    <w:lsdException w:name="Subtle Reference" w:semiHidden="0" w:uiPriority="31" w:unhideWhenUsed="0" w:qFormat="1"/>
-    <w:lsdException w:name="Intense Reference" w:semiHidden="0" w:uiPriority="32" w:unhideWhenUsed="0" w:qFormat="1"/>
-    <w:lsdException w:name="Book Title" w:semiHidden="0" w:uiPriority="33" w:unhideWhenUsed="0" w:qFormat="1"/>
-    <w:lsdException w:name="Bibliography" w:uiPriority="37"/>
-    <w:lsdException w:name="TOC Heading" w:uiPriority="39" w:qFormat="1"/>
-  </w:latentStyles>
-  <w:style w:type="paragraph" w:default="1" w:styleId="Normal">
-    <w:name w:val="Normal"/>
-    <w:qFormat/>
-  </w:style>
-  <w:style w:type="character" w:default="1" w:styleId="DefaultParagraphFont">
-    <w:name w:val="Default Paragraph Font"/>
-    <w:uiPriority w:val="1"/>
-    <w:semiHidden/>
-    <w:unhideWhenUsed/>
-  </w:style>
-  <w:style w:type="table" w:default="1" w:styleId="TableNormal">
-    <w:name w:val="Normal Table"/>
+  <w:style w:type="paragraph" w:styleId="FootnoteText">
+    <w:name w:val="footnote text"/>
+    <w:basedOn w:val="Normal"/>
+    <w:link w:val="FootnoteTextChar"/>
     <w:uiPriority w:val="99"/>
     <w:semiHidden/>
     <w:unhideWhenUsed/>
-    <w:tblPr>
-      <w:tblInd w:w="0" w:type="dxa"/>
-      <w:tblCellMar>
-        <w:top w:w="0" w:type="dxa"/>
-        <w:left w:w="108" w:type="dxa"/>
-        <w:bottom w:w="0" w:type="dxa"/>
-        <w:right w:w="108" w:type="dxa"/>
-      </w:tblCellMar>
-    </w:tblPr>
+    <w:rsid w:val="008C79E4"/>
+    <w:pPr>
+      <w:spacing w:after="0" w:line="240" w:lineRule="auto"/>
+    </w:pPr>
+    <w:rPr>
+      <w:sz w:val="20"/>
+      <w:szCs w:val="20"/>
+    </w:rPr>
   </w:style>
-  <w:style w:type="numbering" w:default="1" w:styleId="NoList">
-    <w:name w:val="No List"/>
+  <w:style w:type="character" w:customStyle="1" w:styleId="FootnoteTextChar">
+    <w:name w:val="Footnote Text Char"/>
+    <w:basedOn w:val="DefaultParagraphFont"/>
+    <w:link w:val="FootnoteText"/>
+    <w:uiPriority w:val="99"/>
+    <w:semiHidden/>
+    <w:rsid w:val="008C79E4"/>
+    <w:rPr>
+      <w:sz w:val="20"/>
+      <w:szCs w:val="20"/>
+    </w:rPr>
+  </w:style>
+  <w:style w:type="character" w:styleId="FootnoteReference">
+    <w:name w:val="footnote reference"/>
+    <w:basedOn w:val="DefaultParagraphFont"/>
     <w:uiPriority w:val="99"/>
     <w:semiHidden/>
     <w:unhideWhenUsed/>
+    <w:rsid w:val="008C79E4"/>
+    <w:rPr>
+      <w:vertAlign w:val="superscript"/>
+    </w:rPr>
   </w:style>
 </w:styles>
 </file>
@@ -36666,7 +36648,7 @@
 </file>
 
 <file path=customXml/itemProps1.xml><?xml version="1.0" encoding="utf-8"?>
-<ds:datastoreItem xmlns:ds="http://schemas.openxmlformats.org/officeDocument/2006/customXml" ds:itemID="{E8023936-8313-435F-865B-30472BBE64CE}">
+<ds:datastoreItem xmlns:ds="http://schemas.openxmlformats.org/officeDocument/2006/customXml" ds:itemID="{5DED2DF2-1796-4E32-AA77-25A461EBE6EE}">
   <ds:schemaRefs>
     <ds:schemaRef ds:uri="http://schemas.openxmlformats.org/officeDocument/2006/bibliography"/>
   </ds:schemaRefs>

</xml_diff>

<commit_message>
Ispravljene pogreske (nelogicnosti i stamparske greske)
</commit_message>
<xml_diff>
--- a/SRS.docx
+++ b/SRS.docx
@@ -4952,7 +4952,21 @@
           <w:sz w:val="24"/>
           <w:szCs w:val="24"/>
         </w:rPr>
-        <w:t>Svrha ovog dokumenta je detaljni opis zahtjeva softverskog rješenja POS sistema za Kasu. U njemu se iznose sve funkcionalnosti koje sistem nudi. Naveden je detaljni popis funkcionalnih kao i nefunkcionalnih zahtjeva, interfejsa, kao i pogled na korisnike, hardwer, prava pristupa. Inicijalno ovaj dokument je namijenjen predstavljanju kupcu za njegovu dozvolu, ali i kao referenca koju će  koristiti razvojni tim za razvoj prve verzije sistema.</w:t>
+        <w:t>Svrha ovog dokumenta je detaljni opis zahtjeva softverskog rješenja POS sistema za Kasu. U njemu se iznose sve funkcionalnosti koje sistem nudi. Naveden je detaljni popis funkcionalnih kao i nefunkcionalnih zahtjeva, interfejsa, kao i</w:t>
+      </w:r>
+      <w:r>
+        <w:rPr>
+          <w:sz w:val="24"/>
+          <w:szCs w:val="24"/>
+        </w:rPr>
+        <w:t xml:space="preserve"> pogled na korisnike, hardver i </w:t>
+      </w:r>
+      <w:r>
+        <w:rPr>
+          <w:sz w:val="24"/>
+          <w:szCs w:val="24"/>
+        </w:rPr>
+        <w:t>prava pristupa. Inicijalno ovaj dokument je namijenjen predstavljanju kupcu za njegovu dozvolu, ali i kao referenca koju će  koristiti razvojni tim za razvoj prve verzije sistema.</w:t>
       </w:r>
     </w:p>
     <w:p>
@@ -4988,7 +5002,35 @@
           <w:sz w:val="24"/>
           <w:szCs w:val="24"/>
         </w:rPr>
-        <w:t>U prvom dijelu dokumenta su opisani hardverski, sofstverski i korisnički interfejsi. Specificirano  je koji tipovi korisnika mogu pristupati sistemu, prava pristupa  i  privilegije  kojima raspolažu. Navedene su  i određene pretpostavke podrazumjevane prilikom samog pristupa sistemu. U ovom dijelu je također naveden opis ograničenja koja informacioni sistem mora zadovoljiti. Cilj ograničenja je prije svega poštovanje zakonskih regulativa, ali i lakše korištenje softverskog riješenja sa aspekta krajnjeg korisnika.</w:t>
+        <w:t>U prvom dijelu dokume</w:t>
+      </w:r>
+      <w:r>
+        <w:rPr>
+          <w:sz w:val="24"/>
+          <w:szCs w:val="24"/>
+        </w:rPr>
+        <w:t>nta su opisani hardverski, sof</w:t>
+      </w:r>
+      <w:r>
+        <w:rPr>
+          <w:sz w:val="24"/>
+          <w:szCs w:val="24"/>
+        </w:rPr>
+        <w:t>tverski i korisnički interfejsi. Specificirano  je koji tipovi korisnika mogu pristupati sistemu, prava pristupa  i  privilegije  kojima raspolažu. Navedene su  i određene pretpostavke podrazumjevane prilikom samog pristupa sistemu. U ovom dijelu je također naveden opis ograničenja koja informacioni sistem mora zadovoljiti. Cilj ograničenja je prije svega poštovanje zakonskih regulativa, ali i</w:t>
+      </w:r>
+      <w:r>
+        <w:rPr>
+          <w:sz w:val="24"/>
+          <w:szCs w:val="24"/>
+        </w:rPr>
+        <w:t xml:space="preserve"> lakše korištenje softverskog r</w:t>
+      </w:r>
+      <w:r>
+        <w:rPr>
+          <w:sz w:val="24"/>
+          <w:szCs w:val="24"/>
+        </w:rPr>
+        <w:t>ješenja sa aspekta krajnjeg korisnika.</w:t>
       </w:r>
     </w:p>
     <w:p>
@@ -5575,7 +5617,14 @@
                 <w:sz w:val="24"/>
                 <w:szCs w:val="24"/>
               </w:rPr>
-              <w:t>Odgovarajuća kombinacija hardwera i softwera čija je primarna uloga osluškivanje zahtjeva sa klijentskih računara, obrada tih zahtjeva i odgovor na njih</w:t>
+              <w:t>Odgovarajuća kombinacija hardvera i softv</w:t>
+            </w:r>
+            <w:r>
+              <w:rPr>
+                <w:sz w:val="24"/>
+                <w:szCs w:val="24"/>
+              </w:rPr>
+              <w:t>era čija je primarna uloga osluškivanje zahtjeva sa klijentskih računara, obrada tih zahtjeva i odgovor na njih</w:t>
             </w:r>
           </w:p>
         </w:tc>
@@ -6390,23 +6439,100 @@
           <w:sz w:val="24"/>
           <w:szCs w:val="24"/>
         </w:rPr>
-        <w:t>Slijedeće poglavlje,Perspektiva proizvoda i funkcionalni zahtjevi pružaju uvid u funkcionalnosti koje sistem treba da podrži.Unutar ovog poglavlja navedena su i  Ograničenja i karakteristike korisnika,primarno  napisane za developerekoji će razvijati softversko riješenje.</w:t>
-      </w:r>
-    </w:p>
-    <w:p>
-      <w:pPr>
-        <w:jc w:val="both"/>
-        <w:rPr>
-          <w:sz w:val="24"/>
-          <w:szCs w:val="24"/>
-        </w:rPr>
-      </w:pPr>
-      <w:r>
-        <w:rPr>
-          <w:sz w:val="24"/>
-          <w:szCs w:val="24"/>
-        </w:rPr>
-        <w:t>U trećem poglavlju, Nefunkcionalni zahtjevi opisani su zahtjevi nametnuti od strane okruženja u kome se nalazi sistem.</w:t>
+        <w:t>Sl</w:t>
+      </w:r>
+      <w:r>
+        <w:rPr>
+          <w:sz w:val="24"/>
+          <w:szCs w:val="24"/>
+        </w:rPr>
+        <w:t>jedeće poglavlje,</w:t>
+      </w:r>
+      <w:r>
+        <w:rPr>
+          <w:sz w:val="24"/>
+          <w:szCs w:val="24"/>
+        </w:rPr>
+        <w:t xml:space="preserve"> </w:t>
+      </w:r>
+      <w:r>
+        <w:rPr>
+          <w:sz w:val="24"/>
+          <w:szCs w:val="24"/>
+        </w:rPr>
+        <w:t>Perspektiva proizvoda i funkcionalni zahtjevi pružaju uvid u funkcionalnosti koje sistem treba da podrži.</w:t>
+      </w:r>
+      <w:r>
+        <w:rPr>
+          <w:sz w:val="24"/>
+          <w:szCs w:val="24"/>
+        </w:rPr>
+        <w:t xml:space="preserve"> </w:t>
+      </w:r>
+      <w:r>
+        <w:rPr>
+          <w:sz w:val="24"/>
+          <w:szCs w:val="24"/>
+        </w:rPr>
+        <w:t>Unutar ovog poglavlja navedena su i  Ograničenja i karakteristike korisnika,</w:t>
+      </w:r>
+      <w:r>
+        <w:rPr>
+          <w:sz w:val="24"/>
+          <w:szCs w:val="24"/>
+        </w:rPr>
+        <w:t xml:space="preserve"> </w:t>
+      </w:r>
+      <w:r>
+        <w:rPr>
+          <w:sz w:val="24"/>
+          <w:szCs w:val="24"/>
+        </w:rPr>
+        <w:t>primarno  napisane za developere</w:t>
+      </w:r>
+      <w:r>
+        <w:rPr>
+          <w:sz w:val="24"/>
+          <w:szCs w:val="24"/>
+        </w:rPr>
+        <w:t xml:space="preserve"> koji će razvijati softversko r</w:t>
+      </w:r>
+      <w:r>
+        <w:rPr>
+          <w:sz w:val="24"/>
+          <w:szCs w:val="24"/>
+        </w:rPr>
+        <w:t>ješenje.</w:t>
+      </w:r>
+    </w:p>
+    <w:p>
+      <w:pPr>
+        <w:jc w:val="both"/>
+        <w:rPr>
+          <w:sz w:val="24"/>
+          <w:szCs w:val="24"/>
+        </w:rPr>
+      </w:pPr>
+      <w:r>
+        <w:rPr>
+          <w:sz w:val="24"/>
+          <w:szCs w:val="24"/>
+        </w:rPr>
+        <w:t>U trećem poglavlju, Nefunkcionalni zahtjevi</w:t>
+      </w:r>
+      <w:r>
+        <w:rPr>
+          <w:sz w:val="24"/>
+          <w:szCs w:val="24"/>
+        </w:rPr>
+        <w:t>,</w:t>
+      </w:r>
+      <w:r>
+        <w:rPr>
+          <w:sz w:val="24"/>
+          <w:szCs w:val="24"/>
+        </w:rPr>
+        <w:t xml:space="preserve"> opisani su zahtjevi nametnuti od strane okruženja u kome se nalazi sistem.</w:t>
       </w:r>
     </w:p>
     <w:p>
@@ -6477,7 +6603,23 @@
           <w:sz w:val="24"/>
           <w:szCs w:val="24"/>
         </w:rPr>
-        <w:t>POS sistem je softversko rješenje koje bi značajno pojednostavljuje način funkcionisanja jednog trgovačkog objekta. Sa poboljšanim performansama i dodatnim funkcionalnostima, sistem omogućava uočljivu razliku u odnosu na prijašnji način poslovanja.</w:t>
+        <w:t>POS siste</w:t>
+      </w:r>
+      <w:r>
+        <w:rPr>
+          <w:rFonts w:eastAsia="Calibri" w:cs="Times New Roman"/>
+          <w:sz w:val="24"/>
+          <w:szCs w:val="24"/>
+        </w:rPr>
+        <w:t>m je softversko rješenje koje</w:t>
+      </w:r>
+      <w:r>
+        <w:rPr>
+          <w:rFonts w:eastAsia="Calibri" w:cs="Times New Roman"/>
+          <w:sz w:val="24"/>
+          <w:szCs w:val="24"/>
+        </w:rPr>
+        <w:t xml:space="preserve"> značajno pojednostavljuje način funkcionisanja jednog trgovačkog objekta. Sa poboljšanim performansama i dodatnim funkcionalnostima, sistem omogućava uočljivu razliku u odnosu na prijašnji način poslovanja.</w:t>
       </w:r>
     </w:p>
     <w:p>
@@ -6700,7 +6842,23 @@
           <w:sz w:val="24"/>
           <w:szCs w:val="24"/>
         </w:rPr>
-        <w:t>Korisnički interfes namijenjen kasiru treba da pruža funcionalnosti koje su u skladu sa propisanim privilegijama  kasira u samom procesu poslovanja. Te funkcionalnosti se mogu prikazati kroz osnovne cjeline kao:</w:t>
+        <w:t>Korisnički interfes namijenjen kasiru treba da pruža fun</w:t>
+      </w:r>
+      <w:r>
+        <w:rPr>
+          <w:rFonts w:eastAsia="Calibri" w:cs="Times New Roman"/>
+          <w:sz w:val="24"/>
+          <w:szCs w:val="24"/>
+        </w:rPr>
+        <w:t>k</w:t>
+      </w:r>
+      <w:r>
+        <w:rPr>
+          <w:rFonts w:eastAsia="Calibri" w:cs="Times New Roman"/>
+          <w:sz w:val="24"/>
+          <w:szCs w:val="24"/>
+        </w:rPr>
+        <w:t>cionalnosti koje su u skladu sa propisanim privilegijama  kasira u samom procesu poslovanja. Te funkcionalnosti se mogu prikazati kroz osnovne cjeline kao:</w:t>
       </w:r>
     </w:p>
     <w:p>
@@ -8469,6 +8627,15 @@
       <w:r>
         <w:rPr>
           <w:rFonts w:eastAsia="Calibri" w:cs="Times New Roman"/>
+          <w:b/>
+          <w:sz w:val="24"/>
+          <w:szCs w:val="24"/>
+        </w:rPr>
+        <w:t xml:space="preserve"> </w:t>
+      </w:r>
+      <w:r>
+        <w:rPr>
+          <w:rFonts w:eastAsia="Calibri" w:cs="Times New Roman"/>
           <w:sz w:val="24"/>
           <w:szCs w:val="24"/>
         </w:rPr>
@@ -8496,6 +8663,15 @@
       <w:r>
         <w:rPr>
           <w:rFonts w:eastAsia="Calibri" w:cs="Times New Roman"/>
+          <w:b/>
+          <w:sz w:val="24"/>
+          <w:szCs w:val="24"/>
+        </w:rPr>
+        <w:t xml:space="preserve"> </w:t>
+      </w:r>
+      <w:r>
+        <w:rPr>
+          <w:rFonts w:eastAsia="Calibri" w:cs="Times New Roman"/>
           <w:sz w:val="24"/>
           <w:szCs w:val="24"/>
         </w:rPr>
@@ -8621,10 +8797,35 @@
       <w:r>
         <w:rPr>
           <w:rFonts w:eastAsia="Calibri" w:cs="Times New Roman"/>
-          <w:sz w:val="24"/>
-          <w:szCs w:val="24"/>
-        </w:rPr>
-        <w:t xml:space="preserve">Predpostavlja se da će se sistem koristiti u skladu sa preporukama razvojnog tima ICT </w:t>
+          <w:b/>
+          <w:sz w:val="24"/>
+          <w:szCs w:val="24"/>
+        </w:rPr>
+        <w:t xml:space="preserve"> </w:t>
+      </w:r>
+      <w:r>
+        <w:rPr>
+          <w:rFonts w:eastAsia="Calibri" w:cs="Times New Roman"/>
+          <w:sz w:val="24"/>
+          <w:szCs w:val="24"/>
+        </w:rPr>
+        <w:t>Predpostavlja se da će se sistem koristiti u skladu sa preporukama razvojnog tima ICT</w:t>
+      </w:r>
+      <w:r>
+        <w:rPr>
+          <w:rFonts w:eastAsia="Calibri" w:cs="Times New Roman"/>
+          <w:sz w:val="24"/>
+          <w:szCs w:val="24"/>
+        </w:rPr>
+        <w:t>.</w:t>
+      </w:r>
+      <w:r>
+        <w:rPr>
+          <w:rFonts w:eastAsia="Calibri" w:cs="Times New Roman"/>
+          <w:sz w:val="24"/>
+          <w:szCs w:val="24"/>
+        </w:rPr>
+        <w:t xml:space="preserve"> </w:t>
       </w:r>
     </w:p>
     <w:p>
@@ -8666,6 +8867,15 @@
       <w:r>
         <w:rPr>
           <w:rFonts w:eastAsia="Calibri" w:cs="Times New Roman"/>
+          <w:b/>
+          <w:sz w:val="24"/>
+          <w:szCs w:val="24"/>
+        </w:rPr>
+        <w:t xml:space="preserve"> </w:t>
+      </w:r>
+      <w:r>
+        <w:rPr>
+          <w:rFonts w:eastAsia="Calibri" w:cs="Times New Roman"/>
           <w:sz w:val="24"/>
           <w:szCs w:val="24"/>
         </w:rPr>
@@ -8734,6 +8944,15 @@
           <w:szCs w:val="24"/>
         </w:rPr>
         <w:t>Predpostavka 12.</w:t>
+      </w:r>
+      <w:r>
+        <w:rPr>
+          <w:rFonts w:eastAsia="Calibri" w:cs="Times New Roman"/>
+          <w:b/>
+          <w:sz w:val="24"/>
+          <w:szCs w:val="24"/>
+        </w:rPr>
+        <w:t xml:space="preserve"> </w:t>
       </w:r>
       <w:r>
         <w:rPr>
@@ -8836,6 +9055,15 @@
       <w:r>
         <w:rPr>
           <w:rFonts w:eastAsia="Calibri" w:cs="Times New Roman"/>
+          <w:b/>
+          <w:sz w:val="24"/>
+          <w:szCs w:val="24"/>
+        </w:rPr>
+        <w:t xml:space="preserve"> </w:t>
+      </w:r>
+      <w:r>
+        <w:rPr>
+          <w:rFonts w:eastAsia="Calibri" w:cs="Times New Roman"/>
           <w:sz w:val="24"/>
           <w:szCs w:val="24"/>
         </w:rPr>
@@ -9204,8 +9432,10 @@
       </w:pPr>
       <w:r>
         <w:rPr>
-          <w:sz w:val="24"/>
-          <w:szCs w:val="24"/>
+          <w:noProof/>
+          <w:sz w:val="24"/>
+          <w:szCs w:val="24"/>
+          <w:lang w:eastAsia="bs-Latn-BA"/>
         </w:rPr>
         <w:drawing>
           <wp:inline distT="0" distB="0" distL="0" distR="0">
@@ -9401,7 +9631,23 @@
           <w:sz w:val="24"/>
           <w:szCs w:val="24"/>
         </w:rPr>
-        <w:t>Sistem omogućava prijavu korisnika zbog provjere identiteta.Time ograničavaju se prava pristupa određenim dijelovima sistema za određene korisnike, kao i njegovim funkcionalnostima.</w:t>
+        <w:t>Sistem omogućava prijavu korisnika zbog provjere identiteta.</w:t>
+      </w:r>
+      <w:r>
+        <w:rPr>
+          <w:rFonts w:asciiTheme="minorHAnsi" w:eastAsia="Cambria" w:hAnsiTheme="minorHAnsi" w:cs="Cambria"/>
+          <w:sz w:val="24"/>
+          <w:szCs w:val="24"/>
+        </w:rPr>
+        <w:t xml:space="preserve"> </w:t>
+      </w:r>
+      <w:r>
+        <w:rPr>
+          <w:rFonts w:asciiTheme="minorHAnsi" w:eastAsia="Cambria" w:hAnsiTheme="minorHAnsi" w:cs="Cambria"/>
+          <w:sz w:val="24"/>
+          <w:szCs w:val="24"/>
+        </w:rPr>
+        <w:t>Time ograničavaju se prava pristupa određenim dijelovima sistema za određene korisnike, kao i njegovim funkcionalnostima.</w:t>
       </w:r>
     </w:p>
     <w:p>
@@ -9882,7 +10128,15 @@
           <w:sz w:val="24"/>
           <w:szCs w:val="24"/>
         </w:rPr>
-        <w:t>U suprotnom prikazuje se  poruka o nevalidnim podacima.</w:t>
+        <w:t>U suprotnom prikazuje s</w:t>
+      </w:r>
+      <w:r>
+        <w:rPr>
+          <w:rFonts w:asciiTheme="minorHAnsi" w:eastAsia="Cambria" w:hAnsiTheme="minorHAnsi" w:cs="Cambria"/>
+          <w:sz w:val="24"/>
+          <w:szCs w:val="24"/>
+        </w:rPr>
+        <w:t>e  poruka o nevalidnim podacima.</w:t>
       </w:r>
     </w:p>
     <w:p>
@@ -10332,6 +10586,14 @@
         </w:rPr>
         <w:t>Sistem nakon toga vrši odjavu korisnika</w:t>
       </w:r>
+      <w:r>
+        <w:rPr>
+          <w:rFonts w:asciiTheme="minorHAnsi" w:hAnsiTheme="minorHAnsi"/>
+          <w:sz w:val="24"/>
+          <w:szCs w:val="24"/>
+        </w:rPr>
+        <w:t>.</w:t>
+      </w:r>
     </w:p>
     <w:p>
       <w:pPr>
@@ -10434,8 +10696,7 @@
       </w:r>
       <w:r>
         <w:rPr>
-          <w:rFonts w:asciiTheme="minorHAnsi" w:hAnsiTheme="minorHAnsi" w:cs="Calibri"/>
-          <w:color w:val="595959"/>
+          <w:rFonts w:asciiTheme="minorHAnsi" w:hAnsiTheme="minorHAnsi"/>
           <w:sz w:val="24"/>
           <w:szCs w:val="24"/>
         </w:rPr>
@@ -10576,6 +10837,14 @@
         </w:rPr>
         <w:t>Korisnik mora imati privilegije administratora</w:t>
       </w:r>
+      <w:r>
+        <w:rPr>
+          <w:rFonts w:asciiTheme="minorHAnsi" w:hAnsiTheme="minorHAnsi"/>
+          <w:sz w:val="24"/>
+          <w:szCs w:val="24"/>
+        </w:rPr>
+        <w:t>,</w:t>
+      </w:r>
     </w:p>
     <w:p>
       <w:pPr>
@@ -10599,6 +10868,14 @@
           <w:szCs w:val="24"/>
         </w:rPr>
         <w:t>Korisnik mora biti prijavljen na sistem</w:t>
+      </w:r>
+      <w:r>
+        <w:rPr>
+          <w:rFonts w:asciiTheme="minorHAnsi" w:hAnsiTheme="minorHAnsi"/>
+          <w:sz w:val="24"/>
+          <w:szCs w:val="24"/>
+        </w:rPr>
+        <w:t>.</w:t>
       </w:r>
     </w:p>
     <w:p>
@@ -11272,20 +11549,16 @@
         </w:rPr>
         <w:t>Korisnik koji je prethodno prijavljen sa privilegijama za izmjenu podataka o korisnicima</w:t>
       </w:r>
-    </w:p>
-    <w:p>
-      <w:pPr>
-        <w:jc w:val="both"/>
-        <w:rPr>
-          <w:rFonts w:cs="Times New Roman"/>
-          <w:b/>
-          <w:sz w:val="24"/>
-          <w:szCs w:val="24"/>
-        </w:rPr>
-      </w:pPr>
-      <w:r>
-        <w:rPr>
-          <w:rFonts w:cs="Times New Roman"/>
+      <w:r>
+        <w:rPr>
+          <w:rFonts w:asciiTheme="minorHAnsi" w:hAnsiTheme="minorHAnsi"/>
+          <w:sz w:val="24"/>
+          <w:szCs w:val="24"/>
+        </w:rPr>
+        <w:t xml:space="preserve"> </w:t>
+      </w:r>
+      <w:r>
+        <w:rPr>
           <w:sz w:val="24"/>
           <w:szCs w:val="24"/>
         </w:rPr>
@@ -11601,7 +11874,31 @@
           <w:sz w:val="24"/>
           <w:szCs w:val="24"/>
         </w:rPr>
-        <w:t>Ukoliko je izmijenjeno korisničko ime, novo ime je jedinstvenou sistemu</w:t>
+        <w:t>Ukoliko je izmijenjeno korisničko ime, novo ime je jedinstveno</w:t>
+      </w:r>
+      <w:r>
+        <w:rPr>
+          <w:rFonts w:asciiTheme="minorHAnsi" w:hAnsiTheme="minorHAnsi"/>
+          <w:sz w:val="24"/>
+          <w:szCs w:val="24"/>
+        </w:rPr>
+        <w:t xml:space="preserve"> </w:t>
+      </w:r>
+      <w:r>
+        <w:rPr>
+          <w:rFonts w:asciiTheme="minorHAnsi" w:hAnsiTheme="minorHAnsi"/>
+          <w:sz w:val="24"/>
+          <w:szCs w:val="24"/>
+        </w:rPr>
+        <w:t>u sistemu</w:t>
+      </w:r>
+      <w:r>
+        <w:rPr>
+          <w:rFonts w:asciiTheme="minorHAnsi" w:hAnsiTheme="minorHAnsi"/>
+          <w:sz w:val="24"/>
+          <w:szCs w:val="24"/>
+        </w:rPr>
+        <w:t>.</w:t>
       </w:r>
     </w:p>
     <w:p>
@@ -11766,7 +12063,6 @@
           <w:sz w:val="24"/>
           <w:szCs w:val="24"/>
         </w:rPr>
-        <w:lastRenderedPageBreak/>
         <w:t>Poruka o uspješnoj odjavi ili o eventualnoj grešci.</w:t>
       </w:r>
     </w:p>
@@ -11787,6 +12083,7 @@
           <w:sz w:val="24"/>
           <w:szCs w:val="24"/>
         </w:rPr>
+        <w:lastRenderedPageBreak/>
         <w:t xml:space="preserve">Funkcionalni zahtjevi </w:t>
       </w:r>
     </w:p>
@@ -11907,6 +12204,15 @@
       </w:r>
       <w:r>
         <w:rPr>
+          <w:rFonts w:cs="Times New Roman"/>
+          <w:b/>
+          <w:sz w:val="24"/>
+          <w:szCs w:val="24"/>
+        </w:rPr>
+        <w:t xml:space="preserve"> </w:t>
+      </w:r>
+      <w:r>
+        <w:rPr>
           <w:sz w:val="24"/>
           <w:szCs w:val="24"/>
         </w:rPr>
@@ -12440,7 +12746,15 @@
           <w:sz w:val="24"/>
           <w:szCs w:val="24"/>
         </w:rPr>
-        <w:t>Ukoliko se potvrdi brisanje podataka, sistem vrši brisanje korisnika.</w:t>
+        <w:t>Ukoliko se potvrdi brisanje podataka,</w:t>
+      </w:r>
+      <w:r>
+        <w:rPr>
+          <w:rFonts w:asciiTheme="minorHAnsi" w:eastAsia="Cambria" w:hAnsiTheme="minorHAnsi" w:cs="Cambria"/>
+          <w:sz w:val="24"/>
+          <w:szCs w:val="24"/>
+        </w:rPr>
+        <w:t xml:space="preserve"> sistem vrši brisanje korisnika,</w:t>
       </w:r>
     </w:p>
     <w:p>
@@ -12465,7 +12779,31 @@
           <w:sz w:val="24"/>
           <w:szCs w:val="24"/>
         </w:rPr>
-        <w:t>Ukoliko se brisanje podataka otkaže,sistem korisnika vraća na intefjes za pretragu korisnika</w:t>
+        <w:t>Ukoliko se brisanje podataka otkaže,</w:t>
+      </w:r>
+      <w:r>
+        <w:rPr>
+          <w:rFonts w:asciiTheme="minorHAnsi" w:eastAsia="Cambria" w:hAnsiTheme="minorHAnsi" w:cs="Cambria"/>
+          <w:sz w:val="24"/>
+          <w:szCs w:val="24"/>
+        </w:rPr>
+        <w:t xml:space="preserve"> </w:t>
+      </w:r>
+      <w:r>
+        <w:rPr>
+          <w:rFonts w:asciiTheme="minorHAnsi" w:eastAsia="Cambria" w:hAnsiTheme="minorHAnsi" w:cs="Cambria"/>
+          <w:sz w:val="24"/>
+          <w:szCs w:val="24"/>
+        </w:rPr>
+        <w:t>sistem korisnika vraća na intefjes za pretragu korisnika</w:t>
+      </w:r>
+      <w:r>
+        <w:rPr>
+          <w:rFonts w:asciiTheme="minorHAnsi" w:eastAsia="Cambria" w:hAnsiTheme="minorHAnsi" w:cs="Cambria"/>
+          <w:sz w:val="24"/>
+          <w:szCs w:val="24"/>
+        </w:rPr>
+        <w:t>.</w:t>
       </w:r>
     </w:p>
     <w:p>
@@ -12559,6 +12897,7 @@
           <w:sz w:val="24"/>
           <w:szCs w:val="24"/>
         </w:rPr>
+        <w:lastRenderedPageBreak/>
         <w:t>Sistem briše podatke o korisniku iz baze podataka.</w:t>
       </w:r>
     </w:p>
@@ -14035,7 +14374,6 @@
           <w:sz w:val="24"/>
           <w:szCs w:val="24"/>
         </w:rPr>
-        <w:lastRenderedPageBreak/>
         <w:t>Informacija u greškama u unosu podataka ukoliko ih ima</w:t>
       </w:r>
     </w:p>
@@ -14061,6 +14399,7 @@
           <w:sz w:val="24"/>
           <w:szCs w:val="24"/>
         </w:rPr>
+        <w:lastRenderedPageBreak/>
         <w:t>Prikaz dodanog artikla unutar interfejsa sa mogućnosti izmjene</w:t>
       </w:r>
     </w:p>
@@ -14245,7 +14584,39 @@
           <w:sz w:val="24"/>
           <w:szCs w:val="24"/>
         </w:rPr>
-        <w:t>Ova funkcionalnost je omogućena svim zaposlenim koji su uspješno prijavljeni na sistem, te su odabrali opciju za modifikaciju artikla.</w:t>
+        <w:t xml:space="preserve">Ova </w:t>
+      </w:r>
+      <w:r>
+        <w:rPr>
+          <w:rFonts w:asciiTheme="minorHAnsi" w:hAnsiTheme="minorHAnsi" w:cs="ArialMT"/>
+          <w:sz w:val="24"/>
+          <w:szCs w:val="24"/>
+        </w:rPr>
+        <w:t>funkcionalnost je omogućena</w:t>
+      </w:r>
+      <w:r>
+        <w:rPr>
+          <w:rFonts w:asciiTheme="minorHAnsi" w:hAnsiTheme="minorHAnsi" w:cs="ArialMT"/>
+          <w:sz w:val="24"/>
+          <w:szCs w:val="24"/>
+        </w:rPr>
+        <w:t xml:space="preserve"> zaposlenim koji su uspješno prijavljeni na sistem</w:t>
+      </w:r>
+      <w:r>
+        <w:rPr>
+          <w:rFonts w:asciiTheme="minorHAnsi" w:hAnsiTheme="minorHAnsi" w:cs="ArialMT"/>
+          <w:sz w:val="24"/>
+          <w:szCs w:val="24"/>
+        </w:rPr>
+        <w:t xml:space="preserve"> sa nalogom „Šef“, a zatim</w:t>
+      </w:r>
+      <w:r>
+        <w:rPr>
+          <w:rFonts w:asciiTheme="minorHAnsi" w:hAnsiTheme="minorHAnsi" w:cs="ArialMT"/>
+          <w:sz w:val="24"/>
+          <w:szCs w:val="24"/>
+        </w:rPr>
+        <w:t xml:space="preserve"> su odabrali opciju za modifikaciju artikla.</w:t>
       </w:r>
     </w:p>
     <w:p>
@@ -14305,7 +14676,31 @@
           <w:sz w:val="24"/>
           <w:szCs w:val="24"/>
         </w:rPr>
-        <w:t>Zaposlenik je uspješno prijavljen na sistem.</w:t>
+        <w:t>Korisnik</w:t>
+      </w:r>
+      <w:r>
+        <w:rPr>
+          <w:rFonts w:asciiTheme="minorHAnsi" w:hAnsiTheme="minorHAnsi"/>
+          <w:sz w:val="24"/>
+          <w:szCs w:val="24"/>
+        </w:rPr>
+        <w:t xml:space="preserve"> je uspješno prijavljen na sistem</w:t>
+      </w:r>
+      <w:r>
+        <w:rPr>
+          <w:rFonts w:asciiTheme="minorHAnsi" w:hAnsiTheme="minorHAnsi"/>
+          <w:sz w:val="24"/>
+          <w:szCs w:val="24"/>
+        </w:rPr>
+        <w:t xml:space="preserve"> sa nalogom „Šef“</w:t>
+      </w:r>
+      <w:r>
+        <w:rPr>
+          <w:rFonts w:asciiTheme="minorHAnsi" w:hAnsiTheme="minorHAnsi"/>
+          <w:sz w:val="24"/>
+          <w:szCs w:val="24"/>
+        </w:rPr>
+        <w:t>.</w:t>
       </w:r>
     </w:p>
     <w:p>
@@ -14383,7 +14778,15 @@
           <w:sz w:val="24"/>
           <w:szCs w:val="24"/>
         </w:rPr>
-        <w:t>Zaposlenik je odabrao artikal koji želi izmijeniti</w:t>
+        <w:t>Korisnik</w:t>
+      </w:r>
+      <w:r>
+        <w:rPr>
+          <w:rFonts w:asciiTheme="minorHAnsi" w:hAnsiTheme="minorHAnsi"/>
+          <w:sz w:val="24"/>
+          <w:szCs w:val="24"/>
+        </w:rPr>
+        <w:t xml:space="preserve"> je odabrao artikal koji želi izmijeniti</w:t>
       </w:r>
     </w:p>
     <w:p>
@@ -14636,7 +15039,15 @@
           <w:sz w:val="24"/>
           <w:szCs w:val="24"/>
         </w:rPr>
-        <w:t>Zaposlenik odabere artikal koji je potrebno modificirati.</w:t>
+        <w:t>Korisnik</w:t>
+      </w:r>
+      <w:r>
+        <w:rPr>
+          <w:rFonts w:asciiTheme="minorHAnsi" w:hAnsiTheme="minorHAnsi"/>
+          <w:sz w:val="24"/>
+          <w:szCs w:val="24"/>
+        </w:rPr>
+        <w:t xml:space="preserve"> odabere artikal koji je potrebno modificirati.</w:t>
       </w:r>
     </w:p>
     <w:p>
@@ -14662,7 +15073,15 @@
           <w:sz w:val="24"/>
           <w:szCs w:val="24"/>
         </w:rPr>
-        <w:t>Zaposlenik vrši modifikaciju artikla.</w:t>
+        <w:t>Korisnik</w:t>
+      </w:r>
+      <w:r>
+        <w:rPr>
+          <w:rFonts w:asciiTheme="minorHAnsi" w:hAnsiTheme="minorHAnsi"/>
+          <w:sz w:val="24"/>
+          <w:szCs w:val="24"/>
+        </w:rPr>
+        <w:t xml:space="preserve"> vrši modifikaciju artikla.</w:t>
       </w:r>
     </w:p>
     <w:p>
@@ -14778,7 +15197,6 @@
           <w:sz w:val="24"/>
           <w:szCs w:val="24"/>
         </w:rPr>
-        <w:lastRenderedPageBreak/>
         <w:t>S</w:t>
       </w:r>
       <w:r>
@@ -14836,6 +15254,7 @@
           <w:sz w:val="24"/>
           <w:szCs w:val="24"/>
         </w:rPr>
+        <w:lastRenderedPageBreak/>
         <w:t xml:space="preserve">Sistem obavještava korisnika o uspješnoj modifikaciji artikla.                                              </w:t>
       </w:r>
     </w:p>
@@ -15581,6 +16000,7 @@
           <w:sz w:val="24"/>
           <w:szCs w:val="24"/>
         </w:rPr>
+        <w:lastRenderedPageBreak/>
         <w:t>Korisnik treba biti prijavljen na sistem,</w:t>
       </w:r>
     </w:p>
@@ -16271,7 +16691,6 @@
           <w:sz w:val="24"/>
           <w:szCs w:val="24"/>
         </w:rPr>
-        <w:lastRenderedPageBreak/>
         <w:t>Preduslovi</w:t>
       </w:r>
     </w:p>
@@ -16296,6 +16715,7 @@
           <w:sz w:val="24"/>
           <w:szCs w:val="24"/>
         </w:rPr>
+        <w:lastRenderedPageBreak/>
         <w:t xml:space="preserve">Sistem radi i zaposlenik je logovan na sistem </w:t>
       </w:r>
     </w:p>
@@ -16388,44 +16808,6 @@
           <w:sz w:val="24"/>
           <w:szCs w:val="24"/>
         </w:rPr>
-        <w:t xml:space="preserve">Da je kupac izabrao robu i da </w:t>
-      </w:r>
-      <w:r>
-        <w:rPr>
-          <w:sz w:val="24"/>
-          <w:szCs w:val="24"/>
-        </w:rPr>
-        <w:t>ima</w:t>
-      </w:r>
-      <w:r>
-        <w:rPr>
-          <w:sz w:val="24"/>
-          <w:szCs w:val="24"/>
-        </w:rPr>
-        <w:t xml:space="preserve"> sredstvo kojim će da plati odabranu robu</w:t>
-      </w:r>
-    </w:p>
-    <w:p>
-      <w:pPr>
-        <w:pStyle w:val="ListParagraph"/>
-        <w:numPr>
-          <w:ilvl w:val="0"/>
-          <w:numId w:val="47"/>
-        </w:numPr>
-        <w:spacing w:after="200" w:line="276" w:lineRule="auto"/>
-        <w:jc w:val="both"/>
-        <w:rPr>
-          <w:rFonts w:asciiTheme="minorHAnsi" w:hAnsiTheme="minorHAnsi"/>
-          <w:b/>
-          <w:sz w:val="24"/>
-          <w:szCs w:val="24"/>
-        </w:rPr>
-      </w:pPr>
-      <w:r>
-        <w:rPr>
-          <w:sz w:val="24"/>
-          <w:szCs w:val="24"/>
-        </w:rPr>
         <w:t>Ime i prezime prijavljenog kasira koji kreira račun</w:t>
       </w:r>
     </w:p>
@@ -16486,7 +16868,28 @@
           <w:sz w:val="24"/>
           <w:szCs w:val="24"/>
         </w:rPr>
-        <w:t>Da je kasir prijavljen na sistem</w:t>
+        <w:t>K</w:t>
+      </w:r>
+      <w:r>
+        <w:rPr>
+          <w:sz w:val="24"/>
+          <w:szCs w:val="24"/>
+        </w:rPr>
+        <w:t>asir</w:t>
+      </w:r>
+      <w:r>
+        <w:rPr>
+          <w:sz w:val="24"/>
+          <w:szCs w:val="24"/>
+        </w:rPr>
+        <w:t xml:space="preserve"> je</w:t>
+      </w:r>
+      <w:r>
+        <w:rPr>
+          <w:sz w:val="24"/>
+          <w:szCs w:val="24"/>
+        </w:rPr>
+        <w:t xml:space="preserve"> prijavljen na sistem</w:t>
       </w:r>
     </w:p>
     <w:p>
@@ -16507,7 +16910,49 @@
           <w:sz w:val="24"/>
           <w:szCs w:val="24"/>
         </w:rPr>
-        <w:t>Da su uneseni svi artikli koje kupac želi da kupi, ukoliko kupac nema keš, da su validni mu ostali naćini plačanja.</w:t>
+        <w:t>U</w:t>
+      </w:r>
+      <w:r>
+        <w:rPr>
+          <w:sz w:val="24"/>
+          <w:szCs w:val="24"/>
+        </w:rPr>
+        <w:t>neseni</w:t>
+      </w:r>
+      <w:r>
+        <w:rPr>
+          <w:sz w:val="24"/>
+          <w:szCs w:val="24"/>
+        </w:rPr>
+        <w:t xml:space="preserve"> su</w:t>
+      </w:r>
+      <w:r>
+        <w:rPr>
+          <w:sz w:val="24"/>
+          <w:szCs w:val="24"/>
+        </w:rPr>
+        <w:t xml:space="preserve"> svi artikli koje kupac želi da </w:t>
+      </w:r>
+      <w:r>
+        <w:rPr>
+          <w:sz w:val="24"/>
+          <w:szCs w:val="24"/>
+        </w:rPr>
+        <w:t>kupi, ukoliko kupac nema keš, omogućeni</w:t>
+      </w:r>
+      <w:r>
+        <w:rPr>
+          <w:sz w:val="24"/>
+          <w:szCs w:val="24"/>
+        </w:rPr>
+        <w:t xml:space="preserve"> su</w:t>
+      </w:r>
+      <w:r>
+        <w:rPr>
+          <w:sz w:val="24"/>
+          <w:szCs w:val="24"/>
+        </w:rPr>
+        <w:t xml:space="preserve"> mu ostali naćini plačanja.</w:t>
       </w:r>
     </w:p>
     <w:p>
@@ -16966,7 +17411,6 @@
           <w:sz w:val="24"/>
           <w:szCs w:val="24"/>
         </w:rPr>
-        <w:lastRenderedPageBreak/>
         <w:t>Kreiranje storno računa</w:t>
       </w:r>
       <w:bookmarkEnd w:id="75"/>
@@ -17011,6 +17455,7 @@
           <w:sz w:val="24"/>
           <w:szCs w:val="24"/>
         </w:rPr>
+        <w:lastRenderedPageBreak/>
         <w:t>Sistem omogućuje kreiranje novog računa sa istim stavkama ali sa  negativnim iznosima jedne ili više stavki sa tog računa, ukoliko izmjena računa nije moguća i ona označava poništavanje stanja koje je trebalo biti (ili jeste) naplaćeno.</w:t>
       </w:r>
     </w:p>
@@ -17356,6 +17801,26 @@
     <w:p>
       <w:pPr>
         <w:pStyle w:val="ListParagraph"/>
+        <w:spacing w:after="200" w:line="276" w:lineRule="auto"/>
+        <w:jc w:val="both"/>
+        <w:rPr>
+          <w:rFonts w:asciiTheme="minorHAnsi" w:hAnsiTheme="minorHAnsi"/>
+          <w:sz w:val="24"/>
+          <w:szCs w:val="24"/>
+        </w:rPr>
+      </w:pPr>
+      <w:r>
+        <w:rPr>
+          <w:rFonts w:asciiTheme="minorHAnsi" w:hAnsiTheme="minorHAnsi"/>
+          <w:sz w:val="24"/>
+          <w:szCs w:val="24"/>
+        </w:rPr>
+        <w:t>u ovisnosti sta je potrebno</w:t>
+      </w:r>
+    </w:p>
+    <w:p>
+      <w:pPr>
+        <w:pStyle w:val="ListParagraph"/>
         <w:numPr>
           <w:ilvl w:val="0"/>
           <w:numId w:val="54"/>
@@ -17374,30 +17839,6 @@
           <w:sz w:val="24"/>
           <w:szCs w:val="24"/>
         </w:rPr>
-        <w:t>u ovisnosti sta je potrebno</w:t>
-      </w:r>
-    </w:p>
-    <w:p>
-      <w:pPr>
-        <w:pStyle w:val="ListParagraph"/>
-        <w:numPr>
-          <w:ilvl w:val="0"/>
-          <w:numId w:val="54"/>
-        </w:numPr>
-        <w:spacing w:after="200" w:line="276" w:lineRule="auto"/>
-        <w:jc w:val="both"/>
-        <w:rPr>
-          <w:rFonts w:asciiTheme="minorHAnsi" w:hAnsiTheme="minorHAnsi"/>
-          <w:sz w:val="24"/>
-          <w:szCs w:val="24"/>
-        </w:rPr>
-      </w:pPr>
-      <w:r>
-        <w:rPr>
-          <w:rFonts w:asciiTheme="minorHAnsi" w:hAnsiTheme="minorHAnsi"/>
-          <w:sz w:val="24"/>
-          <w:szCs w:val="24"/>
-        </w:rPr>
         <w:t xml:space="preserve">Izvršiti potvrdu za kreiranje storno računa  i kliknuti na dugme za ispis računa  </w:t>
       </w:r>
     </w:p>
@@ -17597,7 +18038,6 @@
           <w:sz w:val="24"/>
           <w:szCs w:val="24"/>
         </w:rPr>
-        <w:lastRenderedPageBreak/>
         <w:t xml:space="preserve">Prioritet realizacije </w:t>
       </w:r>
       <w:r>
@@ -17626,6 +18066,7 @@
           <w:sz w:val="24"/>
           <w:szCs w:val="24"/>
         </w:rPr>
+        <w:lastRenderedPageBreak/>
         <w:t>Definisanje popusta za određene dane</w:t>
       </w:r>
       <w:bookmarkEnd w:id="77"/>
@@ -17667,7 +18108,55 @@
           <w:sz w:val="24"/>
           <w:szCs w:val="24"/>
         </w:rPr>
-        <w:t>Korisnik koji ima maksimalne privilegije pri pristupanju sistemu(administrator) se prijavljuje na sistem.Administrator ima mogućnost dodavanja popusta u određene dane na određene artikle.</w:t>
+        <w:t xml:space="preserve">Korisnik koji ima </w:t>
+      </w:r>
+      <w:r>
+        <w:rPr>
+          <w:rFonts w:asciiTheme="minorHAnsi" w:eastAsia="Cambria" w:hAnsiTheme="minorHAnsi" w:cs="Cambria"/>
+          <w:sz w:val="24"/>
+          <w:szCs w:val="24"/>
+        </w:rPr>
+        <w:t>najveće</w:t>
+      </w:r>
+      <w:r>
+        <w:rPr>
+          <w:rFonts w:asciiTheme="minorHAnsi" w:eastAsia="Cambria" w:hAnsiTheme="minorHAnsi" w:cs="Cambria"/>
+          <w:sz w:val="24"/>
+          <w:szCs w:val="24"/>
+        </w:rPr>
+        <w:t xml:space="preserve"> privilegije pri pristupanju sistemu(</w:t>
+      </w:r>
+      <w:r>
+        <w:rPr>
+          <w:rFonts w:asciiTheme="minorHAnsi" w:eastAsia="Cambria" w:hAnsiTheme="minorHAnsi" w:cs="Cambria"/>
+          <w:sz w:val="24"/>
+          <w:szCs w:val="24"/>
+        </w:rPr>
+        <w:t>šef</w:t>
+      </w:r>
+      <w:r>
+        <w:rPr>
+          <w:rFonts w:asciiTheme="minorHAnsi" w:eastAsia="Cambria" w:hAnsiTheme="minorHAnsi" w:cs="Cambria"/>
+          <w:sz w:val="24"/>
+          <w:szCs w:val="24"/>
+        </w:rPr>
+        <w:t>) se prijavljuje na sistem.</w:t>
+      </w:r>
+      <w:r>
+        <w:rPr>
+          <w:rFonts w:asciiTheme="minorHAnsi" w:eastAsia="Cambria" w:hAnsiTheme="minorHAnsi" w:cs="Cambria"/>
+          <w:sz w:val="24"/>
+          <w:szCs w:val="24"/>
+        </w:rPr>
+        <w:t xml:space="preserve"> Šef</w:t>
+      </w:r>
+      <w:r>
+        <w:rPr>
+          <w:rFonts w:asciiTheme="minorHAnsi" w:eastAsia="Cambria" w:hAnsiTheme="minorHAnsi" w:cs="Cambria"/>
+          <w:sz w:val="24"/>
+          <w:szCs w:val="24"/>
+        </w:rPr>
+        <w:t xml:space="preserve"> ima mogućnost dodavanja popusta u određene dane na određene artikle.</w:t>
       </w:r>
     </w:p>
     <w:p>
@@ -17747,7 +18236,15 @@
           <w:sz w:val="24"/>
           <w:szCs w:val="24"/>
         </w:rPr>
-        <w:t>Korisnik treba imati ulogu administratora</w:t>
+        <w:t xml:space="preserve">Korisnik treba imati ulogu </w:t>
+      </w:r>
+      <w:r>
+        <w:rPr>
+          <w:rFonts w:asciiTheme="minorHAnsi" w:eastAsia="Cambria" w:hAnsiTheme="minorHAnsi" w:cs="Cambria"/>
+          <w:sz w:val="24"/>
+          <w:szCs w:val="24"/>
+        </w:rPr>
+        <w:t>šefa (privilegovani korisnik)</w:t>
       </w:r>
       <w:r>
         <w:rPr>
@@ -17779,7 +18276,23 @@
           <w:sz w:val="24"/>
           <w:szCs w:val="24"/>
         </w:rPr>
-        <w:t>Artikli, na koje administrator  želi obračunati popust, moraju postojati u sistemu</w:t>
+        <w:t xml:space="preserve">Artikli, na koje </w:t>
+      </w:r>
+      <w:r>
+        <w:rPr>
+          <w:rFonts w:asciiTheme="minorHAnsi" w:eastAsia="Cambria" w:hAnsiTheme="minorHAnsi" w:cs="Cambria"/>
+          <w:sz w:val="24"/>
+          <w:szCs w:val="24"/>
+        </w:rPr>
+        <w:t>šef</w:t>
+      </w:r>
+      <w:r>
+        <w:rPr>
+          <w:rFonts w:asciiTheme="minorHAnsi" w:eastAsia="Cambria" w:hAnsiTheme="minorHAnsi" w:cs="Cambria"/>
+          <w:sz w:val="24"/>
+          <w:szCs w:val="24"/>
+        </w:rPr>
+        <w:t xml:space="preserve">  želi obračunati popust, moraju postojati u sistemu</w:t>
       </w:r>
     </w:p>
     <w:p>
@@ -18149,7 +18662,15 @@
           <w:sz w:val="24"/>
           <w:szCs w:val="24"/>
         </w:rPr>
-        <w:t xml:space="preserve">   Korisnik aktivira dugme "Pronađi",</w:t>
+        <w:t xml:space="preserve">  </w:t>
+      </w:r>
+      <w:r>
+        <w:rPr>
+          <w:rFonts w:asciiTheme="minorHAnsi" w:eastAsia="Cambria" w:hAnsiTheme="minorHAnsi" w:cs="Cambria"/>
+          <w:sz w:val="24"/>
+          <w:szCs w:val="24"/>
+        </w:rPr>
+        <w:t>Korisnik aktivira dugme "Pronađi",</w:t>
       </w:r>
     </w:p>
     <w:p>
@@ -18173,7 +18694,7 @@
           <w:sz w:val="24"/>
           <w:szCs w:val="24"/>
         </w:rPr>
-        <w:t xml:space="preserve"> Sistem nakon pretrage prikazuje podatke pronađenog artikla</w:t>
+        <w:t>Sistem nakon pretrage prikazuje podatke pronađenog artikla</w:t>
       </w:r>
     </w:p>
     <w:p>
@@ -18197,7 +18718,15 @@
           <w:sz w:val="24"/>
           <w:szCs w:val="24"/>
         </w:rPr>
-        <w:t xml:space="preserve"> Adiministrator unosi popust izražen u procentima i na ekranu se ispisuje nova cijena artikla</w:t>
+        <w:t>Šef</w:t>
+      </w:r>
+      <w:r>
+        <w:rPr>
+          <w:rFonts w:asciiTheme="minorHAnsi" w:eastAsia="Cambria" w:hAnsiTheme="minorHAnsi" w:cs="Cambria"/>
+          <w:sz w:val="24"/>
+          <w:szCs w:val="24"/>
+        </w:rPr>
+        <w:t xml:space="preserve"> unosi popust izražen u procentima i na ekranu se ispisuje nova cijena artikla</w:t>
       </w:r>
     </w:p>
     <w:p>
@@ -18473,7 +19002,6 @@
           <w:sz w:val="24"/>
           <w:szCs w:val="24"/>
         </w:rPr>
-        <w:lastRenderedPageBreak/>
         <w:t xml:space="preserve">Sistem omogućava prikaz liste klasificirane po nazivu artikla kojima su cijene modificirane </w:t>
       </w:r>
     </w:p>
@@ -18505,6 +19033,7 @@
           <w:sz w:val="24"/>
           <w:szCs w:val="24"/>
         </w:rPr>
+        <w:lastRenderedPageBreak/>
         <w:t xml:space="preserve">Prioritet realizacije </w:t>
       </w:r>
       <w:r>
@@ -19138,7 +19667,14 @@
           <w:sz w:val="24"/>
           <w:szCs w:val="24"/>
         </w:rPr>
-        <w:t>Da kasir posjeduje korisničko ime i lozinku pomoću kojih se može prijaviti.</w:t>
+        <w:t>K</w:t>
+      </w:r>
+      <w:r>
+        <w:rPr>
+          <w:sz w:val="24"/>
+          <w:szCs w:val="24"/>
+        </w:rPr>
+        <w:t>asir posjeduje korisničko ime i lozinku pomoću kojih se može prijaviti.</w:t>
       </w:r>
     </w:p>
     <w:p>
@@ -19189,7 +19725,6 @@
           <w:sz w:val="24"/>
           <w:szCs w:val="24"/>
         </w:rPr>
-        <w:lastRenderedPageBreak/>
         <w:t>Korisničko ime i lozinka</w:t>
       </w:r>
     </w:p>
@@ -19241,7 +19776,57 @@
           <w:sz w:val="24"/>
           <w:szCs w:val="24"/>
         </w:rPr>
-        <w:t>Da kasir pomoću svog korisničkog imena i lozinke može se prjaviti</w:t>
+        <w:lastRenderedPageBreak/>
+        <w:t>K</w:t>
+      </w:r>
+      <w:r>
+        <w:rPr>
+          <w:sz w:val="24"/>
+          <w:szCs w:val="24"/>
+        </w:rPr>
+        <w:t>asir</w:t>
+      </w:r>
+      <w:r>
+        <w:rPr>
+          <w:sz w:val="24"/>
+          <w:szCs w:val="24"/>
+        </w:rPr>
+        <w:t xml:space="preserve"> se</w:t>
+      </w:r>
+      <w:r>
+        <w:rPr>
+          <w:sz w:val="24"/>
+          <w:szCs w:val="24"/>
+        </w:rPr>
+        <w:t xml:space="preserve"> pomoću svog kor</w:t>
+      </w:r>
+      <w:r>
+        <w:rPr>
+          <w:sz w:val="24"/>
+          <w:szCs w:val="24"/>
+        </w:rPr>
+        <w:t>isničkog imena i lozinke može</w:t>
+      </w:r>
+      <w:r>
+        <w:rPr>
+          <w:sz w:val="24"/>
+          <w:szCs w:val="24"/>
+        </w:rPr>
+        <w:t xml:space="preserve"> pr</w:t>
+      </w:r>
+      <w:r>
+        <w:rPr>
+          <w:sz w:val="24"/>
+          <w:szCs w:val="24"/>
+        </w:rPr>
+        <w:t>i</w:t>
+      </w:r>
+      <w:r>
+        <w:rPr>
+          <w:sz w:val="24"/>
+          <w:szCs w:val="24"/>
+        </w:rPr>
+        <w:t>javiti</w:t>
       </w:r>
     </w:p>
     <w:p>
@@ -19606,7 +20191,42 @@
           <w:sz w:val="24"/>
           <w:szCs w:val="24"/>
         </w:rPr>
-        <w:t>Da je kasir prijavljen na sistem i da je oštampao izvještaj prometa za svoju smjenu</w:t>
+        <w:t>K</w:t>
+      </w:r>
+      <w:r>
+        <w:rPr>
+          <w:sz w:val="24"/>
+          <w:szCs w:val="24"/>
+        </w:rPr>
+        <w:t>a</w:t>
+      </w:r>
+      <w:r>
+        <w:rPr>
+          <w:sz w:val="24"/>
+          <w:szCs w:val="24"/>
+        </w:rPr>
+        <w:t>sir je prijavljen na sistem i</w:t>
+      </w:r>
+      <w:r>
+        <w:rPr>
+          <w:sz w:val="24"/>
+          <w:szCs w:val="24"/>
+        </w:rPr>
+        <w:t xml:space="preserve"> oštampao</w:t>
+      </w:r>
+      <w:r>
+        <w:rPr>
+          <w:sz w:val="24"/>
+          <w:szCs w:val="24"/>
+        </w:rPr>
+        <w:t xml:space="preserve"> je</w:t>
+      </w:r>
+      <w:r>
+        <w:rPr>
+          <w:sz w:val="24"/>
+          <w:szCs w:val="24"/>
+        </w:rPr>
+        <w:t xml:space="preserve"> izvještaj prometa za svoju smjenu</w:t>
       </w:r>
     </w:p>
     <w:p>
@@ -19955,8 +20575,29 @@
           <w:sz w:val="24"/>
           <w:szCs w:val="24"/>
         </w:rPr>
+        <w:t>Privilegovani korisnik sistema, odnosno šef s</w:t>
+      </w:r>
+      <w:r>
+        <w:rPr>
+          <w:sz w:val="24"/>
+          <w:szCs w:val="24"/>
+        </w:rPr>
+        <w:t>mjene, ima mogućnost generiranja</w:t>
+      </w:r>
+      <w:r>
+        <w:rPr>
+          <w:sz w:val="24"/>
+          <w:szCs w:val="24"/>
+        </w:rPr>
+        <w:t xml:space="preserve"> predefinisanih tipova izvještaja, a koji su esencijalni za uspješno poslovanje jedne trgovačke organizacije. Različiti tipovi predefinisanih izvještaja koji postoje i koje šef (privilegovani korisnik) može generirati odnose se na sljedeće stavke: izvještaj po </w:t>
+      </w:r>
+      <w:r>
+        <w:rPr>
+          <w:sz w:val="24"/>
+          <w:szCs w:val="24"/>
+        </w:rPr>
         <w:lastRenderedPageBreak/>
-        <w:t>Privilegovani korisnik sistema, odnosno šef smjene, ima mogućnost generiranje predefinisanih tipova izvještaja, a koji su esencijalni za uspješno poslovanje jedne trgovačke organizacije. Različiti tipovi predefinisanih izvještaja koji postoje i koje šef (privilegovani korisnik) može generirati odnose se na sljedeće stavke: izvještaj po uspješnosti rada kasira, izvještaj po prodanim i po artiklima na stanju, a koji se mogu odnositi na sve poizvode ili na specificiranu vrstu ili konkretan proizvod,  izvještaj o ostvarenom prometu, izvještaj o ostvarenom prometu razvrstanom po načinima plaćanja, kao i sveobuhvatni sumarni izvještaji koji se odnose na sve navedene stavke. Podrazumjevani period generiranja izvještaja odnosi se na vremenski period u trajanju od mjesec dana i provodi se prvi dan u narednom mjesecu.  Osim defaultnih periodičnih izvještaja, šef ima mogućnost i generiranja vanrednih izvještaja, koji uključuje sve navedene tipove izvještaja, a za koji je neophodno specificirati željeni vremenski interval na koji će se izvještaj odnositi.</w:t>
+        <w:t>uspješnosti rada kasira, izvještaj po prodanim i po artiklima na stanju, a koji se mogu odnositi na sve poizvode ili na specificiranu vrstu ili konkretan proizvod,  izvještaj o ostvarenom prometu, izvještaj o ostvarenom prometu razvrstanom po načinima plaćanja, kao i sveobuhvatni sumarni izvještaji koji se odnose na sve navedene stavke. Podrazumjevani period generiranja izvještaja odnosi se na vremenski period u trajanju od mjesec dana i provodi se prvi dan u narednom mjesecu.  Osim defaultnih periodičnih izvještaja, šef ima mogućnost i generiranja vanrednih izvještaja, koji uključuje sve navedene tipove izvještaja, a za koji je neophodno specificirati željeni vremenski interval na koji će se izvještaj odnositi.</w:t>
       </w:r>
     </w:p>
     <w:p>
@@ -20374,7 +21015,6 @@
           <w:sz w:val="24"/>
           <w:szCs w:val="24"/>
         </w:rPr>
-        <w:lastRenderedPageBreak/>
         <w:t>Spremanje izvještaja u memoriju računara u .pdf formatu</w:t>
       </w:r>
     </w:p>
@@ -20414,6 +21054,7 @@
           <w:sz w:val="24"/>
           <w:szCs w:val="24"/>
         </w:rPr>
+        <w:lastRenderedPageBreak/>
         <w:t>Generirani izvještaj prema odabranim paramentrima, ili obavijest da kreiranje izvještaja nije bilo moguće usljed neispravnog unosa</w:t>
       </w:r>
     </w:p>
@@ -20484,7 +21125,21 @@
           <w:sz w:val="24"/>
           <w:szCs w:val="24"/>
         </w:rPr>
-        <w:t>Sistem omogućava korisniku definisanje vremenskoh intervala koji će se izvještaj odnositi</w:t>
+        <w:t>Sistem omogućava</w:t>
+      </w:r>
+      <w:r>
+        <w:rPr>
+          <w:sz w:val="24"/>
+          <w:szCs w:val="24"/>
+        </w:rPr>
+        <w:t xml:space="preserve"> korisniku definisanje vremenski</w:t>
+      </w:r>
+      <w:r>
+        <w:rPr>
+          <w:sz w:val="24"/>
+          <w:szCs w:val="24"/>
+        </w:rPr>
+        <w:t>h intervala koji će se izvještaj odnositi</w:t>
       </w:r>
     </w:p>
     <w:p>
@@ -21148,7 +21803,6 @@
           <w:sz w:val="24"/>
           <w:szCs w:val="24"/>
         </w:rPr>
-        <w:lastRenderedPageBreak/>
         <w:tab/>
         <w:t>Također, moguće je generisati isti izvještaj ali sa razvrstanim prometom po načinu plaćanja.</w:t>
       </w:r>
@@ -21184,6 +21838,7 @@
                 <w:sz w:val="24"/>
                 <w:szCs w:val="24"/>
               </w:rPr>
+              <w:lastRenderedPageBreak/>
               <w:t xml:space="preserve">Izvještaj o prometu za period </w:t>
             </w:r>
             <w:r>
@@ -22591,7 +23246,6 @@
                 <w:sz w:val="24"/>
                 <w:szCs w:val="24"/>
               </w:rPr>
-              <w:lastRenderedPageBreak/>
               <w:t xml:space="preserve">Izvještaj o </w:t>
             </w:r>
             <w:r>
@@ -22732,6 +23386,7 @@
                 <w:sz w:val="24"/>
                 <w:szCs w:val="24"/>
               </w:rPr>
+              <w:lastRenderedPageBreak/>
               <w:t>Čokolada Milka</w:t>
             </w:r>
           </w:p>
@@ -23682,10 +24337,6 @@
     <w:p>
       <w:pPr>
         <w:pStyle w:val="ListParagraph"/>
-        <w:numPr>
-          <w:ilvl w:val="0"/>
-          <w:numId w:val="78"/>
-        </w:numPr>
         <w:jc w:val="both"/>
         <w:rPr>
           <w:rFonts w:asciiTheme="minorHAnsi" w:hAnsiTheme="minorHAnsi" w:cstheme="minorHAnsi"/>
@@ -23837,7 +24488,6 @@
           <w:sz w:val="24"/>
           <w:szCs w:val="24"/>
         </w:rPr>
-        <w:lastRenderedPageBreak/>
         <w:t>Zaštićena soba bit će opremljena na način da sprječava naponske udare, raspolagat će protupožarnim alarmom, te će biti smještena na mjestu koje onemogućava mogućnost poplave.</w:t>
       </w:r>
     </w:p>
@@ -23861,7 +24511,24 @@
           <w:sz w:val="24"/>
           <w:szCs w:val="24"/>
         </w:rPr>
-        <w:t xml:space="preserve">Sva osjetljiva oprema za obradu informacija treba biti smještena u sigurnim područjima gdje je onemogućen neovlašteni ulaz ili krađa </w:t>
+        <w:lastRenderedPageBreak/>
+        <w:t>Sva osjetljiva oprema za obradu informacija treba biti smještena u sigurnim područ</w:t>
+      </w:r>
+      <w:r>
+        <w:rPr>
+          <w:rFonts w:asciiTheme="minorHAnsi" w:hAnsiTheme="minorHAnsi"/>
+          <w:sz w:val="24"/>
+          <w:szCs w:val="24"/>
+        </w:rPr>
+        <w:t>i</w:t>
+      </w:r>
+      <w:r>
+        <w:rPr>
+          <w:rFonts w:asciiTheme="minorHAnsi" w:hAnsiTheme="minorHAnsi"/>
+          <w:sz w:val="24"/>
+          <w:szCs w:val="24"/>
+        </w:rPr>
+        <w:t xml:space="preserve">jima gdje je onemogućen neovlašteni ulaz ili krađa </w:t>
       </w:r>
     </w:p>
     <w:p>
@@ -24286,7 +24953,178 @@
           <w:szCs w:val="24"/>
           <w:lang w:val="en-GB"/>
         </w:rPr>
-        <w:t>Bit ćeomogućenopodacimaiz backup-a da buduvraćeni u bazupodataka, ukolikobudepotrebezaistim</w:t>
+        <w:t>Bit će</w:t>
+      </w:r>
+      <w:r>
+        <w:rPr>
+          <w:rFonts w:asciiTheme="minorHAnsi" w:hAnsiTheme="minorHAnsi" w:cs="Courier New"/>
+          <w:sz w:val="24"/>
+          <w:szCs w:val="24"/>
+          <w:lang w:val="en-GB"/>
+        </w:rPr>
+        <w:t xml:space="preserve"> </w:t>
+      </w:r>
+      <w:r>
+        <w:rPr>
+          <w:rFonts w:asciiTheme="minorHAnsi" w:hAnsiTheme="minorHAnsi" w:cs="Courier New"/>
+          <w:sz w:val="24"/>
+          <w:szCs w:val="24"/>
+          <w:lang w:val="en-GB"/>
+        </w:rPr>
+        <w:t>omogućeno</w:t>
+      </w:r>
+      <w:r>
+        <w:rPr>
+          <w:rFonts w:asciiTheme="minorHAnsi" w:hAnsiTheme="minorHAnsi" w:cs="Courier New"/>
+          <w:sz w:val="24"/>
+          <w:szCs w:val="24"/>
+          <w:lang w:val="en-GB"/>
+        </w:rPr>
+        <w:t xml:space="preserve"> </w:t>
+      </w:r>
+      <w:r>
+        <w:rPr>
+          <w:rFonts w:asciiTheme="minorHAnsi" w:hAnsiTheme="minorHAnsi" w:cs="Courier New"/>
+          <w:sz w:val="24"/>
+          <w:szCs w:val="24"/>
+          <w:lang w:val="en-GB"/>
+        </w:rPr>
+        <w:t>podacima</w:t>
+      </w:r>
+      <w:r>
+        <w:rPr>
+          <w:rFonts w:asciiTheme="minorHAnsi" w:hAnsiTheme="minorHAnsi" w:cs="Courier New"/>
+          <w:sz w:val="24"/>
+          <w:szCs w:val="24"/>
+          <w:lang w:val="en-GB"/>
+        </w:rPr>
+        <w:t xml:space="preserve"> </w:t>
+      </w:r>
+      <w:r>
+        <w:rPr>
+          <w:rFonts w:asciiTheme="minorHAnsi" w:hAnsiTheme="minorHAnsi" w:cs="Courier New"/>
+          <w:sz w:val="24"/>
+          <w:szCs w:val="24"/>
+          <w:lang w:val="en-GB"/>
+        </w:rPr>
+        <w:t>iz backup-a da budu</w:t>
+      </w:r>
+      <w:r>
+        <w:rPr>
+          <w:rFonts w:asciiTheme="minorHAnsi" w:hAnsiTheme="minorHAnsi" w:cs="Courier New"/>
+          <w:sz w:val="24"/>
+          <w:szCs w:val="24"/>
+          <w:lang w:val="en-GB"/>
+        </w:rPr>
+        <w:t xml:space="preserve"> </w:t>
+      </w:r>
+      <w:r>
+        <w:rPr>
+          <w:rFonts w:asciiTheme="minorHAnsi" w:hAnsiTheme="minorHAnsi" w:cs="Courier New"/>
+          <w:sz w:val="24"/>
+          <w:szCs w:val="24"/>
+          <w:lang w:val="en-GB"/>
+        </w:rPr>
+        <w:t>vraćeni u bazu</w:t>
+      </w:r>
+      <w:r>
+        <w:rPr>
+          <w:rFonts w:asciiTheme="minorHAnsi" w:hAnsiTheme="minorHAnsi" w:cs="Courier New"/>
+          <w:sz w:val="24"/>
+          <w:szCs w:val="24"/>
+          <w:lang w:val="en-GB"/>
+        </w:rPr>
+        <w:t xml:space="preserve"> </w:t>
+      </w:r>
+      <w:r>
+        <w:rPr>
+          <w:rFonts w:asciiTheme="minorHAnsi" w:hAnsiTheme="minorHAnsi" w:cs="Courier New"/>
+          <w:sz w:val="24"/>
+          <w:szCs w:val="24"/>
+          <w:lang w:val="en-GB"/>
+        </w:rPr>
+        <w:t>podataka, ukoliko</w:t>
+      </w:r>
+      <w:r>
+        <w:rPr>
+          <w:rFonts w:asciiTheme="minorHAnsi" w:hAnsiTheme="minorHAnsi" w:cs="Courier New"/>
+          <w:sz w:val="24"/>
+          <w:szCs w:val="24"/>
+          <w:lang w:val="en-GB"/>
+        </w:rPr>
+        <w:t xml:space="preserve"> </w:t>
+      </w:r>
+      <w:r>
+        <w:rPr>
+          <w:rFonts w:asciiTheme="minorHAnsi" w:hAnsiTheme="minorHAnsi" w:cs="Courier New"/>
+          <w:sz w:val="24"/>
+          <w:szCs w:val="24"/>
+          <w:lang w:val="en-GB"/>
+        </w:rPr>
+        <w:t>bude</w:t>
+      </w:r>
+      <w:r>
+        <w:rPr>
+          <w:rFonts w:asciiTheme="minorHAnsi" w:hAnsiTheme="minorHAnsi" w:cs="Courier New"/>
+          <w:sz w:val="24"/>
+          <w:szCs w:val="24"/>
+          <w:lang w:val="en-GB"/>
+        </w:rPr>
+        <w:t xml:space="preserve"> </w:t>
+      </w:r>
+      <w:r>
+        <w:rPr>
+          <w:rFonts w:asciiTheme="minorHAnsi" w:hAnsiTheme="minorHAnsi" w:cs="Courier New"/>
+          <w:sz w:val="24"/>
+          <w:szCs w:val="24"/>
+          <w:lang w:val="en-GB"/>
+        </w:rPr>
+        <w:t>potrebe</w:t>
+      </w:r>
+      <w:r>
+        <w:rPr>
+          <w:rFonts w:asciiTheme="minorHAnsi" w:hAnsiTheme="minorHAnsi" w:cs="Courier New"/>
+          <w:sz w:val="24"/>
+          <w:szCs w:val="24"/>
+          <w:lang w:val="en-GB"/>
+        </w:rPr>
+        <w:t xml:space="preserve"> </w:t>
+      </w:r>
+      <w:r>
+        <w:rPr>
+          <w:rFonts w:asciiTheme="minorHAnsi" w:hAnsiTheme="minorHAnsi" w:cs="Courier New"/>
+          <w:sz w:val="24"/>
+          <w:szCs w:val="24"/>
+          <w:lang w:val="en-GB"/>
+        </w:rPr>
+        <w:t>za</w:t>
+      </w:r>
+      <w:r>
+        <w:rPr>
+          <w:rFonts w:asciiTheme="minorHAnsi" w:hAnsiTheme="minorHAnsi" w:cs="Courier New"/>
+          <w:sz w:val="24"/>
+          <w:szCs w:val="24"/>
+          <w:lang w:val="en-GB"/>
+        </w:rPr>
+        <w:t xml:space="preserve"> </w:t>
+      </w:r>
+      <w:r>
+        <w:rPr>
+          <w:rFonts w:asciiTheme="minorHAnsi" w:hAnsiTheme="minorHAnsi" w:cs="Courier New"/>
+          <w:sz w:val="24"/>
+          <w:szCs w:val="24"/>
+          <w:lang w:val="en-GB"/>
+        </w:rPr>
+        <w:t>istim</w:t>
+      </w:r>
+      <w:r>
+        <w:rPr>
+          <w:rFonts w:asciiTheme="minorHAnsi" w:hAnsiTheme="minorHAnsi" w:cs="Courier New"/>
+          <w:sz w:val="24"/>
+          <w:szCs w:val="24"/>
+          <w:lang w:val="en-GB"/>
+        </w:rPr>
+        <w:t>.</w:t>
       </w:r>
     </w:p>
     <w:p>
@@ -24523,7 +25361,6 @@
           <w:sz w:val="24"/>
           <w:szCs w:val="24"/>
         </w:rPr>
-        <w:lastRenderedPageBreak/>
         <w:t>Podrška korištenju sistema bit će omogućena putem telefona, e-mail-a, kao i putem interneta jednim od alata za Daljinsko upravljanje (npr. TeamViewer)</w:t>
       </w:r>
     </w:p>
@@ -24640,7 +25477,7 @@
               <w:sz w:val="20"/>
               <w:szCs w:val="20"/>
             </w:rPr>
-            <w:t>11</w:t>
+            <w:t>25</w:t>
           </w:r>
           <w:r>
             <w:rPr>

</xml_diff>